<commit_message>
Listado Equipos F5 + vista menú principal
</commit_message>
<xml_diff>
--- a/public/word/F5 - Listado de equipos.docx
+++ b/public/word/F5 - Listado de equipos.docx
@@ -234,26 +234,9 @@
                 <w:rFonts w:ascii="Century Gothic" w:hAnsi="Century Gothic"/>
                 <w:snapToGrid w:val="0"/>
                 <w:color w:val="000000"/>
-              </w:rPr>
-            </w:pPr>
-            <w:proofErr w:type="spellStart"/>
-            <w:r>
-              <w:rPr>
-                <w:rFonts w:ascii="Century Gothic" w:hAnsi="Century Gothic"/>
-                <w:snapToGrid w:val="0"/>
-                <w:color w:val="000000"/>
-              </w:rPr>
-              <w:t>Higrotermometro</w:t>
-            </w:r>
-            <w:proofErr w:type="spellEnd"/>
-            <w:r>
-              <w:rPr>
-                <w:rFonts w:ascii="Century Gothic" w:hAnsi="Century Gothic"/>
-                <w:snapToGrid w:val="0"/>
-                <w:color w:val="000000"/>
-              </w:rPr>
-              <w:t xml:space="preserve"> MASTECH MS6505</w:t>
-            </w:r>
+                <w:u w:val="single"/>
+              </w:rPr>
+            </w:pPr>
           </w:p>
         </w:tc>
         <w:tc>
@@ -275,14 +258,6 @@
                 <w:color w:val="000000"/>
               </w:rPr>
             </w:pPr>
-            <w:r>
-              <w:rPr>
-                <w:rFonts w:ascii="Century Gothic" w:hAnsi="Century Gothic"/>
-                <w:snapToGrid w:val="0"/>
-                <w:color w:val="000000"/>
-              </w:rPr>
-              <w:t>10090076512</w:t>
-            </w:r>
           </w:p>
         </w:tc>
         <w:tc>
@@ -305,22 +280,6 @@
                 <w:color w:val="000000"/>
               </w:rPr>
             </w:pPr>
-            <w:r>
-              <w:rPr>
-                <w:rFonts w:ascii="Century Gothic" w:hAnsi="Century Gothic"/>
-                <w:snapToGrid w:val="0"/>
-                <w:color w:val="000000"/>
-              </w:rPr>
-              <w:t>SMI-</w:t>
-            </w:r>
-            <w:r>
-              <w:rPr>
-                <w:rFonts w:ascii="Century Gothic" w:hAnsi="Century Gothic"/>
-                <w:snapToGrid w:val="0"/>
-                <w:color w:val="000000"/>
-              </w:rPr>
-              <w:t>26763H</w:t>
-            </w:r>
           </w:p>
         </w:tc>
         <w:tc>
@@ -341,26 +300,6 @@
                 <w:color w:val="000000"/>
               </w:rPr>
             </w:pPr>
-            <w:bookmarkStart w:id="0" w:name="_GoBack"/>
-            <w:proofErr w:type="spellStart"/>
-            <w:r>
-              <w:rPr>
-                <w:rFonts w:ascii="Century Gothic" w:hAnsi="Century Gothic"/>
-                <w:snapToGrid w:val="0"/>
-                <w:color w:val="000000"/>
-              </w:rPr>
-              <w:t>Lab</w:t>
-            </w:r>
-            <w:proofErr w:type="spellEnd"/>
-            <w:r>
-              <w:rPr>
-                <w:rFonts w:ascii="Century Gothic" w:hAnsi="Century Gothic"/>
-                <w:snapToGrid w:val="0"/>
-                <w:color w:val="000000"/>
-              </w:rPr>
-              <w:t>. Calibración</w:t>
-            </w:r>
-            <w:bookmarkEnd w:id="0"/>
           </w:p>
         </w:tc>
       </w:tr>
@@ -414,25 +353,16 @@
                 <w:rFonts w:ascii="Century Gothic" w:hAnsi="Century Gothic"/>
                 <w:snapToGrid w:val="0"/>
                 <w:color w:val="000000"/>
-              </w:rPr>
-            </w:pPr>
-            <w:proofErr w:type="spellStart"/>
-            <w:r>
-              <w:rPr>
-                <w:rFonts w:ascii="Century Gothic" w:hAnsi="Century Gothic"/>
-                <w:snapToGrid w:val="0"/>
-                <w:color w:val="000000"/>
-              </w:rPr>
-              <w:t>Termohigrometro</w:t>
-            </w:r>
-            <w:proofErr w:type="spellEnd"/>
-            <w:r>
-              <w:rPr>
-                <w:rFonts w:ascii="Century Gothic" w:hAnsi="Century Gothic"/>
-                <w:snapToGrid w:val="0"/>
-                <w:color w:val="000000"/>
-              </w:rPr>
-              <w:t xml:space="preserve"> Veto portátil</w:t>
+                <w:lang w:val="es-CL"/>
+              </w:rPr>
+            </w:pPr>
+            <w:r>
+              <w:rPr>
+                <w:rFonts w:ascii="Arial" w:hAnsi="Arial" w:cs="Arial"/>
+                <w:sz w:val="22"/>
+                <w:szCs w:val="22"/>
+              </w:rPr>
+              <w:t>${equipo}</w:t>
             </w:r>
           </w:p>
         </w:tc>
@@ -457,11 +387,11 @@
             </w:pPr>
             <w:r>
               <w:rPr>
-                <w:rFonts w:ascii="Century Gothic" w:hAnsi="Century Gothic"/>
-                <w:snapToGrid w:val="0"/>
-                <w:color w:val="000000"/>
-              </w:rPr>
-              <w:t>1035003</w:t>
+                <w:rFonts w:ascii="Arial" w:hAnsi="Arial" w:cs="Arial"/>
+                <w:sz w:val="22"/>
+                <w:szCs w:val="22"/>
+              </w:rPr>
+              <w:t>${nserie}</w:t>
             </w:r>
           </w:p>
         </w:tc>
@@ -487,11 +417,11 @@
             </w:pPr>
             <w:r>
               <w:rPr>
-                <w:rFonts w:ascii="Century Gothic" w:hAnsi="Century Gothic"/>
-                <w:snapToGrid w:val="0"/>
-                <w:color w:val="000000"/>
-              </w:rPr>
-              <w:t>SMI-19003TE</w:t>
+                <w:rFonts w:ascii="Arial" w:hAnsi="Arial" w:cs="Arial"/>
+                <w:sz w:val="22"/>
+                <w:szCs w:val="22"/>
+              </w:rPr>
+              <w:t>${ncertificado}</w:t>
             </w:r>
           </w:p>
         </w:tc>
@@ -513,23 +443,13 @@
                 <w:color w:val="000000"/>
               </w:rPr>
             </w:pPr>
-            <w:proofErr w:type="spellStart"/>
-            <w:r>
-              <w:rPr>
-                <w:rFonts w:ascii="Century Gothic" w:hAnsi="Century Gothic"/>
-                <w:snapToGrid w:val="0"/>
-                <w:color w:val="000000"/>
-              </w:rPr>
-              <w:t>Lab</w:t>
-            </w:r>
-            <w:proofErr w:type="spellEnd"/>
-            <w:r>
-              <w:rPr>
-                <w:rFonts w:ascii="Century Gothic" w:hAnsi="Century Gothic"/>
-                <w:snapToGrid w:val="0"/>
-                <w:color w:val="000000"/>
-              </w:rPr>
-              <w:t>. Calibración</w:t>
+            <w:r>
+              <w:rPr>
+                <w:rFonts w:ascii="Arial" w:hAnsi="Arial" w:cs="Arial"/>
+                <w:sz w:val="22"/>
+                <w:szCs w:val="22"/>
+              </w:rPr>
+              <w:t>${lugar_almacenamiento}</w:t>
             </w:r>
           </w:p>
         </w:tc>
@@ -589,56 +509,43 @@
                 <w:color w:val="000000"/>
               </w:rPr>
             </w:pPr>
-            <w:proofErr w:type="spellStart"/>
-            <w:r>
+            <w:r>
+              <w:rPr>
+                <w:rFonts w:ascii="Arial" w:hAnsi="Arial" w:cs="Arial"/>
+                <w:sz w:val="22"/>
+                <w:szCs w:val="22"/>
+              </w:rPr>
+              <w:t>${equipo}</w:t>
+            </w:r>
+          </w:p>
+        </w:tc>
+        <w:tc>
+          <w:tcPr>
+            <w:tcW w:w="1843" w:type="dxa"/>
+            <w:tcBorders>
+              <w:top w:val="single" w:sz="6" w:space="0" w:color="auto"/>
+              <w:left w:val="single" w:sz="6" w:space="0" w:color="auto"/>
+              <w:bottom w:val="single" w:sz="6" w:space="0" w:color="auto"/>
+              <w:right w:val="single" w:sz="6" w:space="0" w:color="auto"/>
+            </w:tcBorders>
+          </w:tcPr>
+          <w:p>
+            <w:pPr>
+              <w:jc w:val="center"/>
               <w:rPr>
                 <w:rFonts w:ascii="Century Gothic" w:hAnsi="Century Gothic"/>
                 <w:b/>
                 <w:snapToGrid w:val="0"/>
                 <w:color w:val="000000"/>
               </w:rPr>
-              <w:t>Termohigrometro</w:t>
-            </w:r>
-            <w:proofErr w:type="spellEnd"/>
-            <w:r>
-              <w:rPr>
-                <w:rFonts w:ascii="Century Gothic" w:hAnsi="Century Gothic"/>
-                <w:b/>
-                <w:snapToGrid w:val="0"/>
-                <w:color w:val="000000"/>
-              </w:rPr>
-              <w:t xml:space="preserve"> Veto portátil</w:t>
-            </w:r>
-          </w:p>
-        </w:tc>
-        <w:tc>
-          <w:tcPr>
-            <w:tcW w:w="1843" w:type="dxa"/>
-            <w:tcBorders>
-              <w:top w:val="single" w:sz="6" w:space="0" w:color="auto"/>
-              <w:left w:val="single" w:sz="6" w:space="0" w:color="auto"/>
-              <w:bottom w:val="single" w:sz="6" w:space="0" w:color="auto"/>
-              <w:right w:val="single" w:sz="6" w:space="0" w:color="auto"/>
-            </w:tcBorders>
-          </w:tcPr>
-          <w:p>
-            <w:pPr>
-              <w:jc w:val="center"/>
-              <w:rPr>
-                <w:rFonts w:ascii="Century Gothic" w:hAnsi="Century Gothic"/>
-                <w:b/>
-                <w:snapToGrid w:val="0"/>
-                <w:color w:val="000000"/>
-              </w:rPr>
-            </w:pPr>
-            <w:r>
-              <w:rPr>
-                <w:rFonts w:ascii="Century Gothic" w:hAnsi="Century Gothic"/>
-                <w:b/>
-                <w:snapToGrid w:val="0"/>
-                <w:color w:val="000000"/>
-              </w:rPr>
-              <w:t>1034995</w:t>
+            </w:pPr>
+            <w:r>
+              <w:rPr>
+                <w:rFonts w:ascii="Arial" w:hAnsi="Arial" w:cs="Arial"/>
+                <w:sz w:val="22"/>
+                <w:szCs w:val="22"/>
+              </w:rPr>
+              <w:t>${nserie}</w:t>
             </w:r>
           </w:p>
         </w:tc>
@@ -665,58 +572,40 @@
             </w:pPr>
             <w:r>
               <w:rPr>
-                <w:rFonts w:ascii="Century Gothic" w:hAnsi="Century Gothic"/>
+                <w:rFonts w:ascii="Arial" w:hAnsi="Arial" w:cs="Arial"/>
+                <w:sz w:val="22"/>
+                <w:szCs w:val="22"/>
+              </w:rPr>
+              <w:t>${ncertificado}</w:t>
+            </w:r>
+          </w:p>
+        </w:tc>
+        <w:tc>
+          <w:tcPr>
+            <w:tcW w:w="1701" w:type="dxa"/>
+            <w:tcBorders>
+              <w:top w:val="single" w:sz="6" w:space="0" w:color="auto"/>
+              <w:left w:val="single" w:sz="6" w:space="0" w:color="auto"/>
+              <w:bottom w:val="single" w:sz="6" w:space="0" w:color="auto"/>
+              <w:right w:val="single" w:sz="6" w:space="0" w:color="auto"/>
+            </w:tcBorders>
+          </w:tcPr>
+          <w:p>
+            <w:pPr>
+              <w:rPr>
                 <w:b/>
-                <w:snapToGrid w:val="0"/>
-                <w:color w:val="000000"/>
-              </w:rPr>
-              <w:t>SMI-</w:t>
-            </w:r>
-            <w:r>
-              <w:rPr>
-                <w:rFonts w:ascii="Century Gothic" w:hAnsi="Century Gothic"/>
-                <w:b/>
-                <w:snapToGrid w:val="0"/>
-                <w:color w:val="000000"/>
-              </w:rPr>
-              <w:t>26762H</w:t>
-            </w:r>
-          </w:p>
-        </w:tc>
-        <w:tc>
-          <w:tcPr>
-            <w:tcW w:w="1701" w:type="dxa"/>
-            <w:tcBorders>
-              <w:top w:val="single" w:sz="6" w:space="0" w:color="auto"/>
-              <w:left w:val="single" w:sz="6" w:space="0" w:color="auto"/>
-              <w:bottom w:val="single" w:sz="6" w:space="0" w:color="auto"/>
-              <w:right w:val="single" w:sz="6" w:space="0" w:color="auto"/>
-            </w:tcBorders>
-          </w:tcPr>
-          <w:p>
-            <w:pPr>
-              <w:rPr>
-                <w:b/>
-              </w:rPr>
-            </w:pPr>
-            <w:r>
-              <w:rPr>
-                <w:rFonts w:ascii="Century Gothic" w:hAnsi="Century Gothic"/>
-                <w:b/>
-                <w:snapToGrid w:val="0"/>
-                <w:color w:val="000000"/>
-              </w:rPr>
-              <w:t>Cam</w:t>
-            </w:r>
-            <w:r>
-              <w:rPr>
-                <w:rFonts w:ascii="Century Gothic" w:hAnsi="Century Gothic"/>
-                <w:b/>
-                <w:snapToGrid w:val="0"/>
-                <w:color w:val="000000"/>
-              </w:rPr>
-              <w:t>ión Volvo</w:t>
-            </w:r>
+              </w:rPr>
+            </w:pPr>
+            <w:r>
+              <w:rPr>
+                <w:rFonts w:ascii="Arial" w:hAnsi="Arial" w:cs="Arial"/>
+                <w:sz w:val="22"/>
+                <w:szCs w:val="22"/>
+              </w:rPr>
+              <w:t>${lugar_almacenamiento}</w:t>
+            </w:r>
+            <w:bookmarkStart w:id="0" w:name="_GoBack"/>
+            <w:bookmarkEnd w:id="0"/>
           </w:p>
         </w:tc>
       </w:tr>
@@ -775,57 +664,28 @@
                 <w:color w:val="000000"/>
               </w:rPr>
             </w:pPr>
-            <w:proofErr w:type="spellStart"/>
-            <w:r>
+          </w:p>
+        </w:tc>
+        <w:tc>
+          <w:tcPr>
+            <w:tcW w:w="1843" w:type="dxa"/>
+            <w:tcBorders>
+              <w:top w:val="single" w:sz="6" w:space="0" w:color="auto"/>
+              <w:left w:val="single" w:sz="6" w:space="0" w:color="auto"/>
+              <w:bottom w:val="single" w:sz="6" w:space="0" w:color="auto"/>
+              <w:right w:val="single" w:sz="6" w:space="0" w:color="auto"/>
+            </w:tcBorders>
+          </w:tcPr>
+          <w:p>
+            <w:pPr>
+              <w:jc w:val="center"/>
               <w:rPr>
                 <w:rFonts w:ascii="Century Gothic" w:hAnsi="Century Gothic"/>
                 <w:b/>
                 <w:snapToGrid w:val="0"/>
                 <w:color w:val="000000"/>
               </w:rPr>
-              <w:t>Termohigrometro</w:t>
-            </w:r>
-            <w:proofErr w:type="spellEnd"/>
-            <w:r>
-              <w:rPr>
-                <w:rFonts w:ascii="Century Gothic" w:hAnsi="Century Gothic"/>
-                <w:b/>
-                <w:snapToGrid w:val="0"/>
-                <w:color w:val="000000"/>
-              </w:rPr>
-              <w:t xml:space="preserve"> Veto portátil</w:t>
-            </w:r>
-          </w:p>
-        </w:tc>
-        <w:tc>
-          <w:tcPr>
-            <w:tcW w:w="1843" w:type="dxa"/>
-            <w:tcBorders>
-              <w:top w:val="single" w:sz="6" w:space="0" w:color="auto"/>
-              <w:left w:val="single" w:sz="6" w:space="0" w:color="auto"/>
-              <w:bottom w:val="single" w:sz="6" w:space="0" w:color="auto"/>
-              <w:right w:val="single" w:sz="6" w:space="0" w:color="auto"/>
-            </w:tcBorders>
-          </w:tcPr>
-          <w:p>
-            <w:pPr>
-              <w:jc w:val="center"/>
-              <w:rPr>
-                <w:rFonts w:ascii="Century Gothic" w:hAnsi="Century Gothic"/>
-                <w:b/>
-                <w:snapToGrid w:val="0"/>
-                <w:color w:val="000000"/>
-              </w:rPr>
-            </w:pPr>
-            <w:r>
-              <w:rPr>
-                <w:rFonts w:ascii="Century Gothic" w:hAnsi="Century Gothic"/>
-                <w:b/>
-                <w:snapToGrid w:val="0"/>
-                <w:color w:val="000000"/>
-              </w:rPr>
-              <w:t>1035008</w:t>
-            </w:r>
+            </w:pPr>
           </w:p>
         </w:tc>
         <w:tc>
@@ -849,42 +709,24 @@
                 <w:color w:val="000000"/>
               </w:rPr>
             </w:pPr>
-            <w:r>
-              <w:rPr>
-                <w:rFonts w:ascii="Century Gothic" w:hAnsi="Century Gothic"/>
+          </w:p>
+        </w:tc>
+        <w:tc>
+          <w:tcPr>
+            <w:tcW w:w="1701" w:type="dxa"/>
+            <w:tcBorders>
+              <w:top w:val="single" w:sz="6" w:space="0" w:color="auto"/>
+              <w:left w:val="single" w:sz="6" w:space="0" w:color="auto"/>
+              <w:bottom w:val="single" w:sz="6" w:space="0" w:color="auto"/>
+              <w:right w:val="single" w:sz="6" w:space="0" w:color="auto"/>
+            </w:tcBorders>
+          </w:tcPr>
+          <w:p>
+            <w:pPr>
+              <w:rPr>
                 <w:b/>
-                <w:snapToGrid w:val="0"/>
-                <w:color w:val="000000"/>
-              </w:rPr>
-              <w:t>SMI-26761H</w:t>
-            </w:r>
-          </w:p>
-        </w:tc>
-        <w:tc>
-          <w:tcPr>
-            <w:tcW w:w="1701" w:type="dxa"/>
-            <w:tcBorders>
-              <w:top w:val="single" w:sz="6" w:space="0" w:color="auto"/>
-              <w:left w:val="single" w:sz="6" w:space="0" w:color="auto"/>
-              <w:bottom w:val="single" w:sz="6" w:space="0" w:color="auto"/>
-              <w:right w:val="single" w:sz="6" w:space="0" w:color="auto"/>
-            </w:tcBorders>
-          </w:tcPr>
-          <w:p>
-            <w:pPr>
-              <w:rPr>
-                <w:b/>
-              </w:rPr>
-            </w:pPr>
-            <w:r>
-              <w:rPr>
-                <w:rFonts w:ascii="Century Gothic" w:hAnsi="Century Gothic"/>
-                <w:b/>
-                <w:snapToGrid w:val="0"/>
-                <w:color w:val="000000"/>
-              </w:rPr>
-              <w:t>Camión Ford</w:t>
-            </w:r>
+              </w:rPr>
+            </w:pPr>
           </w:p>
         </w:tc>
       </w:tr>
@@ -940,32 +782,6 @@
                 <w:color w:val="000000"/>
               </w:rPr>
             </w:pPr>
-            <w:r>
-              <w:rPr>
-                <w:rFonts w:ascii="Century Gothic" w:hAnsi="Century Gothic"/>
-                <w:snapToGrid w:val="0"/>
-                <w:color w:val="000000"/>
-              </w:rPr>
-              <w:t xml:space="preserve">Balanza </w:t>
-            </w:r>
-            <w:proofErr w:type="spellStart"/>
-            <w:r>
-              <w:rPr>
-                <w:rFonts w:ascii="Century Gothic" w:hAnsi="Century Gothic"/>
-                <w:snapToGrid w:val="0"/>
-                <w:color w:val="000000"/>
-              </w:rPr>
-              <w:t>Shimadzu</w:t>
-            </w:r>
-            <w:proofErr w:type="spellEnd"/>
-            <w:r>
-              <w:rPr>
-                <w:rFonts w:ascii="Century Gothic" w:hAnsi="Century Gothic"/>
-                <w:snapToGrid w:val="0"/>
-                <w:color w:val="000000"/>
-              </w:rPr>
-              <w:t xml:space="preserve"> AUW320 320x0,0001g</w:t>
-            </w:r>
           </w:p>
         </w:tc>
         <w:tc>
@@ -987,14 +803,6 @@
                 <w:color w:val="000000"/>
               </w:rPr>
             </w:pPr>
-            <w:r>
-              <w:rPr>
-                <w:rFonts w:ascii="Century Gothic" w:hAnsi="Century Gothic"/>
-                <w:snapToGrid w:val="0"/>
-                <w:color w:val="000000"/>
-              </w:rPr>
-              <w:t>D449311867</w:t>
-            </w:r>
           </w:p>
         </w:tc>
         <w:tc>
@@ -1017,14 +825,6 @@
                 <w:color w:val="000000"/>
               </w:rPr>
             </w:pPr>
-            <w:r>
-              <w:rPr>
-                <w:rFonts w:ascii="Century Gothic" w:hAnsi="Century Gothic"/>
-                <w:snapToGrid w:val="0"/>
-                <w:color w:val="000000"/>
-              </w:rPr>
-              <w:t>MTC-00001</w:t>
-            </w:r>
           </w:p>
         </w:tc>
         <w:tc>
@@ -1037,34 +837,7 @@
               <w:right w:val="single" w:sz="6" w:space="0" w:color="auto"/>
             </w:tcBorders>
           </w:tcPr>
-          <w:p>
-            <w:proofErr w:type="spellStart"/>
-            <w:r>
-              <w:rPr>
-                <w:rFonts w:ascii="Century Gothic" w:hAnsi="Century Gothic"/>
-                <w:snapToGrid w:val="0"/>
-                <w:color w:val="000000"/>
-              </w:rPr>
-              <w:t>Lab</w:t>
-            </w:r>
-            <w:proofErr w:type="spellEnd"/>
-            <w:r>
-              <w:rPr>
-                <w:rFonts w:ascii="Century Gothic" w:hAnsi="Century Gothic"/>
-                <w:snapToGrid w:val="0"/>
-                <w:color w:val="000000"/>
-              </w:rPr>
-              <w:t>.</w:t>
-            </w:r>
-            <w:r>
-              <w:rPr>
-                <w:rFonts w:ascii="Century Gothic" w:hAnsi="Century Gothic"/>
-                <w:snapToGrid w:val="0"/>
-                <w:color w:val="000000"/>
-              </w:rPr>
-              <w:t xml:space="preserve"> Calibración</w:t>
-            </w:r>
-          </w:p>
+          <w:p/>
         </w:tc>
       </w:tr>
       <w:tr>
@@ -1117,34 +890,9 @@
                 <w:rFonts w:ascii="Century Gothic" w:hAnsi="Century Gothic"/>
                 <w:snapToGrid w:val="0"/>
                 <w:color w:val="000000"/>
-              </w:rPr>
-            </w:pPr>
-            <w:r>
-              <w:rPr>
-                <w:rFonts w:ascii="Century Gothic" w:hAnsi="Century Gothic"/>
-                <w:snapToGrid w:val="0"/>
-                <w:color w:val="000000"/>
-              </w:rPr>
-              <w:t xml:space="preserve">Balanza </w:t>
-            </w:r>
-            <w:proofErr w:type="spellStart"/>
-            <w:r>
-              <w:rPr>
-                <w:rFonts w:ascii="Century Gothic" w:hAnsi="Century Gothic"/>
-                <w:snapToGrid w:val="0"/>
-                <w:color w:val="000000"/>
-              </w:rPr>
-              <w:t>Keli</w:t>
-            </w:r>
-            <w:proofErr w:type="spellEnd"/>
-            <w:r>
-              <w:rPr>
-                <w:rFonts w:ascii="Century Gothic" w:hAnsi="Century Gothic"/>
-                <w:snapToGrid w:val="0"/>
-                <w:color w:val="000000"/>
-              </w:rPr>
-              <w:t xml:space="preserve"> JD1000-3 1000g x 1mg</w:t>
-            </w:r>
+                <w:u w:val="single"/>
+              </w:rPr>
+            </w:pPr>
           </w:p>
         </w:tc>
         <w:tc>
@@ -1166,14 +914,6 @@
                 <w:color w:val="000000"/>
               </w:rPr>
             </w:pPr>
-            <w:r>
-              <w:rPr>
-                <w:rFonts w:ascii="Century Gothic" w:hAnsi="Century Gothic"/>
-                <w:snapToGrid w:val="0"/>
-                <w:color w:val="000000"/>
-              </w:rPr>
-              <w:t>BP600240</w:t>
-            </w:r>
           </w:p>
         </w:tc>
         <w:tc>
@@ -1194,24 +934,6 @@
                 <w:rFonts w:ascii="Century Gothic" w:hAnsi="Century Gothic"/>
               </w:rPr>
             </w:pPr>
-            <w:r>
-              <w:rPr>
-                <w:rFonts w:ascii="Century Gothic" w:hAnsi="Century Gothic"/>
-              </w:rPr>
-              <w:t>M</w:t>
-            </w:r>
-            <w:r>
-              <w:rPr>
-                <w:rFonts w:ascii="Century Gothic" w:hAnsi="Century Gothic"/>
-              </w:rPr>
-              <w:t>TC</w:t>
-            </w:r>
-            <w:r>
-              <w:rPr>
-                <w:rFonts w:ascii="Century Gothic" w:hAnsi="Century Gothic"/>
-              </w:rPr>
-              <w:t>-00002</w:t>
-            </w:r>
           </w:p>
         </w:tc>
         <w:tc>
@@ -1224,34 +946,7 @@
               <w:right w:val="single" w:sz="6" w:space="0" w:color="auto"/>
             </w:tcBorders>
           </w:tcPr>
-          <w:p>
-            <w:proofErr w:type="spellStart"/>
-            <w:r>
-              <w:rPr>
-                <w:rFonts w:ascii="Century Gothic" w:hAnsi="Century Gothic"/>
-                <w:snapToGrid w:val="0"/>
-                <w:color w:val="000000"/>
-              </w:rPr>
-              <w:t>Lab</w:t>
-            </w:r>
-            <w:proofErr w:type="spellEnd"/>
-            <w:r>
-              <w:rPr>
-                <w:rFonts w:ascii="Century Gothic" w:hAnsi="Century Gothic"/>
-                <w:snapToGrid w:val="0"/>
-                <w:color w:val="000000"/>
-              </w:rPr>
-              <w:t>.</w:t>
-            </w:r>
-            <w:r>
-              <w:rPr>
-                <w:rFonts w:ascii="Century Gothic" w:hAnsi="Century Gothic"/>
-                <w:snapToGrid w:val="0"/>
-                <w:color w:val="000000"/>
-              </w:rPr>
-              <w:t xml:space="preserve"> Calibración</w:t>
-            </w:r>
-          </w:p>
+          <w:p/>
         </w:tc>
       </w:tr>
       <w:tr>
@@ -1306,32 +1001,6 @@
                 <w:color w:val="000000"/>
               </w:rPr>
             </w:pPr>
-            <w:r>
-              <w:rPr>
-                <w:rFonts w:ascii="Century Gothic" w:hAnsi="Century Gothic"/>
-                <w:snapToGrid w:val="0"/>
-                <w:color w:val="000000"/>
-              </w:rPr>
-              <w:t xml:space="preserve">Balanza </w:t>
-            </w:r>
-            <w:proofErr w:type="spellStart"/>
-            <w:r>
-              <w:rPr>
-                <w:rFonts w:ascii="Century Gothic" w:hAnsi="Century Gothic"/>
-                <w:snapToGrid w:val="0"/>
-                <w:color w:val="000000"/>
-              </w:rPr>
-              <w:t>Keli</w:t>
-            </w:r>
-            <w:proofErr w:type="spellEnd"/>
-            <w:r>
-              <w:rPr>
-                <w:rFonts w:ascii="Century Gothic" w:hAnsi="Century Gothic"/>
-                <w:snapToGrid w:val="0"/>
-                <w:color w:val="000000"/>
-              </w:rPr>
-              <w:t xml:space="preserve"> Jd5000-2 5000g x 0,01g</w:t>
-            </w:r>
           </w:p>
         </w:tc>
         <w:tc>
@@ -1353,14 +1022,6 @@
                 <w:color w:val="000000"/>
               </w:rPr>
             </w:pPr>
-            <w:r>
-              <w:rPr>
-                <w:rFonts w:ascii="Century Gothic" w:hAnsi="Century Gothic"/>
-                <w:snapToGrid w:val="0"/>
-                <w:color w:val="000000"/>
-              </w:rPr>
-              <w:t>BP607005</w:t>
-            </w:r>
           </w:p>
         </w:tc>
         <w:tc>
@@ -1381,24 +1042,6 @@
                 <w:rFonts w:ascii="Century Gothic" w:hAnsi="Century Gothic"/>
               </w:rPr>
             </w:pPr>
-            <w:r>
-              <w:rPr>
-                <w:rFonts w:ascii="Century Gothic" w:hAnsi="Century Gothic"/>
-              </w:rPr>
-              <w:t>M</w:t>
-            </w:r>
-            <w:r>
-              <w:rPr>
-                <w:rFonts w:ascii="Century Gothic" w:hAnsi="Century Gothic"/>
-              </w:rPr>
-              <w:t>TC</w:t>
-            </w:r>
-            <w:r>
-              <w:rPr>
-                <w:rFonts w:ascii="Century Gothic" w:hAnsi="Century Gothic"/>
-              </w:rPr>
-              <w:t>-00003</w:t>
-            </w:r>
           </w:p>
         </w:tc>
         <w:tc>
@@ -1411,34 +1054,7 @@
               <w:right w:val="single" w:sz="6" w:space="0" w:color="auto"/>
             </w:tcBorders>
           </w:tcPr>
-          <w:p>
-            <w:proofErr w:type="spellStart"/>
-            <w:r>
-              <w:rPr>
-                <w:rFonts w:ascii="Century Gothic" w:hAnsi="Century Gothic"/>
-                <w:snapToGrid w:val="0"/>
-                <w:color w:val="000000"/>
-              </w:rPr>
-              <w:t>Lab</w:t>
-            </w:r>
-            <w:proofErr w:type="spellEnd"/>
-            <w:r>
-              <w:rPr>
-                <w:rFonts w:ascii="Century Gothic" w:hAnsi="Century Gothic"/>
-                <w:snapToGrid w:val="0"/>
-                <w:color w:val="000000"/>
-              </w:rPr>
-              <w:t>.</w:t>
-            </w:r>
-            <w:r>
-              <w:rPr>
-                <w:rFonts w:ascii="Century Gothic" w:hAnsi="Century Gothic"/>
-                <w:snapToGrid w:val="0"/>
-                <w:color w:val="000000"/>
-              </w:rPr>
-              <w:t xml:space="preserve"> Calibración</w:t>
-            </w:r>
-          </w:p>
+          <w:p/>
         </w:tc>
       </w:tr>
       <w:tr>
@@ -1493,32 +1109,6 @@
                 <w:color w:val="000000"/>
               </w:rPr>
             </w:pPr>
-            <w:r>
-              <w:rPr>
-                <w:rFonts w:ascii="Century Gothic" w:hAnsi="Century Gothic"/>
-                <w:snapToGrid w:val="0"/>
-                <w:color w:val="000000"/>
-              </w:rPr>
-              <w:t xml:space="preserve">Balanza </w:t>
-            </w:r>
-            <w:proofErr w:type="spellStart"/>
-            <w:r>
-              <w:rPr>
-                <w:rFonts w:ascii="Century Gothic" w:hAnsi="Century Gothic"/>
-                <w:snapToGrid w:val="0"/>
-                <w:color w:val="000000"/>
-              </w:rPr>
-              <w:t>Keli</w:t>
-            </w:r>
-            <w:proofErr w:type="spellEnd"/>
-            <w:r>
-              <w:rPr>
-                <w:rFonts w:ascii="Century Gothic" w:hAnsi="Century Gothic"/>
-                <w:snapToGrid w:val="0"/>
-                <w:color w:val="000000"/>
-              </w:rPr>
-              <w:t xml:space="preserve"> 20kg x 0,1g</w:t>
-            </w:r>
           </w:p>
         </w:tc>
         <w:tc>
@@ -1540,14 +1130,6 @@
                 <w:color w:val="000000"/>
               </w:rPr>
             </w:pPr>
-            <w:r>
-              <w:rPr>
-                <w:rFonts w:ascii="Century Gothic" w:hAnsi="Century Gothic"/>
-                <w:snapToGrid w:val="0"/>
-                <w:color w:val="000000"/>
-              </w:rPr>
-              <w:t>184459</w:t>
-            </w:r>
           </w:p>
         </w:tc>
         <w:tc>
@@ -1570,14 +1152,6 @@
                 <w:color w:val="000000"/>
               </w:rPr>
             </w:pPr>
-            <w:r>
-              <w:rPr>
-                <w:rFonts w:ascii="Century Gothic" w:hAnsi="Century Gothic"/>
-                <w:snapToGrid w:val="0"/>
-                <w:color w:val="000000"/>
-              </w:rPr>
-              <w:t>MTC-00005</w:t>
-            </w:r>
           </w:p>
         </w:tc>
         <w:tc>
@@ -1590,34 +1164,7 @@
               <w:right w:val="single" w:sz="6" w:space="0" w:color="auto"/>
             </w:tcBorders>
           </w:tcPr>
-          <w:p>
-            <w:proofErr w:type="spellStart"/>
-            <w:r>
-              <w:rPr>
-                <w:rFonts w:ascii="Century Gothic" w:hAnsi="Century Gothic"/>
-                <w:snapToGrid w:val="0"/>
-                <w:color w:val="000000"/>
-              </w:rPr>
-              <w:t>Lab</w:t>
-            </w:r>
-            <w:proofErr w:type="spellEnd"/>
-            <w:r>
-              <w:rPr>
-                <w:rFonts w:ascii="Century Gothic" w:hAnsi="Century Gothic"/>
-                <w:snapToGrid w:val="0"/>
-                <w:color w:val="000000"/>
-              </w:rPr>
-              <w:t>.</w:t>
-            </w:r>
-            <w:r>
-              <w:rPr>
-                <w:rFonts w:ascii="Century Gothic" w:hAnsi="Century Gothic"/>
-                <w:snapToGrid w:val="0"/>
-                <w:color w:val="000000"/>
-              </w:rPr>
-              <w:t xml:space="preserve"> Calibración</w:t>
-            </w:r>
-          </w:p>
+          <w:p/>
         </w:tc>
       </w:tr>
       <w:tr>
@@ -1672,32 +1219,6 @@
                 <w:color w:val="000000"/>
               </w:rPr>
             </w:pPr>
-            <w:r>
-              <w:rPr>
-                <w:rFonts w:ascii="Century Gothic" w:hAnsi="Century Gothic"/>
-                <w:snapToGrid w:val="0"/>
-                <w:color w:val="000000"/>
-              </w:rPr>
-              <w:t xml:space="preserve">Balanza Rice Lake celda + </w:t>
-            </w:r>
-            <w:proofErr w:type="spellStart"/>
-            <w:r>
-              <w:rPr>
-                <w:rFonts w:ascii="Century Gothic" w:hAnsi="Century Gothic"/>
-                <w:snapToGrid w:val="0"/>
-                <w:color w:val="000000"/>
-              </w:rPr>
-              <w:t>Ind</w:t>
-            </w:r>
-            <w:proofErr w:type="spellEnd"/>
-            <w:r>
-              <w:rPr>
-                <w:rFonts w:ascii="Century Gothic" w:hAnsi="Century Gothic"/>
-                <w:snapToGrid w:val="0"/>
-                <w:color w:val="000000"/>
-              </w:rPr>
-              <w:t>. IQ920</w:t>
-            </w:r>
           </w:p>
         </w:tc>
         <w:tc>
@@ -1719,14 +1240,6 @@
                 <w:color w:val="000000"/>
               </w:rPr>
             </w:pPr>
-            <w:r>
-              <w:rPr>
-                <w:rFonts w:ascii="Century Gothic" w:hAnsi="Century Gothic"/>
-                <w:snapToGrid w:val="0"/>
-                <w:color w:val="000000"/>
-              </w:rPr>
-              <w:t>325056</w:t>
-            </w:r>
           </w:p>
         </w:tc>
         <w:tc>
@@ -1769,24 +1282,6 @@
                 <w:color w:val="000000"/>
               </w:rPr>
             </w:pPr>
-            <w:proofErr w:type="spellStart"/>
-            <w:r>
-              <w:rPr>
-                <w:rFonts w:ascii="Century Gothic" w:hAnsi="Century Gothic"/>
-                <w:snapToGrid w:val="0"/>
-                <w:color w:val="000000"/>
-              </w:rPr>
-              <w:t>Lab</w:t>
-            </w:r>
-            <w:proofErr w:type="spellEnd"/>
-            <w:r>
-              <w:rPr>
-                <w:rFonts w:ascii="Century Gothic" w:hAnsi="Century Gothic"/>
-                <w:snapToGrid w:val="0"/>
-                <w:color w:val="000000"/>
-              </w:rPr>
-              <w:t>. Calibración</w:t>
-            </w:r>
           </w:p>
         </w:tc>
       </w:tr>
@@ -1812,15 +1307,6 @@
                 <w:b/>
               </w:rPr>
             </w:pPr>
-            <w:r>
-              <w:rPr>
-                <w:rFonts w:ascii="Century Gothic" w:hAnsi="Century Gothic"/>
-                <w:b/>
-                <w:snapToGrid w:val="0"/>
-                <w:color w:val="000000"/>
-              </w:rPr>
-              <w:t>MASAS DE REFRENCIA DEL LABORATORIO</w:t>
-            </w:r>
           </w:p>
         </w:tc>
       </w:tr>
@@ -1877,57 +1363,28 @@
                 <w:color w:val="1F497D" w:themeColor="text2"/>
               </w:rPr>
             </w:pPr>
-            <w:proofErr w:type="spellStart"/>
-            <w:r>
+          </w:p>
+        </w:tc>
+        <w:tc>
+          <w:tcPr>
+            <w:tcW w:w="1843" w:type="dxa"/>
+            <w:tcBorders>
+              <w:top w:val="single" w:sz="6" w:space="0" w:color="auto"/>
+              <w:left w:val="single" w:sz="6" w:space="0" w:color="auto"/>
+              <w:bottom w:val="single" w:sz="6" w:space="0" w:color="auto"/>
+              <w:right w:val="single" w:sz="6" w:space="0" w:color="auto"/>
+            </w:tcBorders>
+          </w:tcPr>
+          <w:p>
+            <w:pPr>
+              <w:jc w:val="center"/>
               <w:rPr>
                 <w:rFonts w:ascii="Century Gothic" w:hAnsi="Century Gothic"/>
                 <w:b/>
                 <w:snapToGrid w:val="0"/>
                 <w:color w:val="1F497D" w:themeColor="text2"/>
               </w:rPr>
-              <w:t>Jgo</w:t>
-            </w:r>
-            <w:proofErr w:type="spellEnd"/>
-            <w:r>
-              <w:rPr>
-                <w:rFonts w:ascii="Century Gothic" w:hAnsi="Century Gothic"/>
-                <w:b/>
-                <w:snapToGrid w:val="0"/>
-                <w:color w:val="1F497D" w:themeColor="text2"/>
-              </w:rPr>
-              <w:t xml:space="preserve"> de masas Rice Lake E2 1mg – 500g</w:t>
-            </w:r>
-          </w:p>
-        </w:tc>
-        <w:tc>
-          <w:tcPr>
-            <w:tcW w:w="1843" w:type="dxa"/>
-            <w:tcBorders>
-              <w:top w:val="single" w:sz="6" w:space="0" w:color="auto"/>
-              <w:left w:val="single" w:sz="6" w:space="0" w:color="auto"/>
-              <w:bottom w:val="single" w:sz="6" w:space="0" w:color="auto"/>
-              <w:right w:val="single" w:sz="6" w:space="0" w:color="auto"/>
-            </w:tcBorders>
-          </w:tcPr>
-          <w:p>
-            <w:pPr>
-              <w:jc w:val="center"/>
-              <w:rPr>
-                <w:rFonts w:ascii="Century Gothic" w:hAnsi="Century Gothic"/>
-                <w:b/>
-                <w:snapToGrid w:val="0"/>
-                <w:color w:val="1F497D" w:themeColor="text2"/>
-              </w:rPr>
-            </w:pPr>
-            <w:r>
-              <w:rPr>
-                <w:rFonts w:ascii="Century Gothic" w:hAnsi="Century Gothic"/>
-                <w:b/>
-                <w:snapToGrid w:val="0"/>
-                <w:color w:val="1F497D" w:themeColor="text2"/>
-              </w:rPr>
-              <w:t>4NDC</w:t>
-            </w:r>
+            </w:pPr>
           </w:p>
         </w:tc>
         <w:tc>
@@ -1951,15 +1408,6 @@
                 <w:color w:val="1F497D" w:themeColor="text2"/>
               </w:rPr>
             </w:pPr>
-            <w:r>
-              <w:rPr>
-                <w:rFonts w:ascii="Century Gothic" w:hAnsi="Century Gothic"/>
-                <w:b/>
-                <w:snapToGrid w:val="0"/>
-                <w:color w:val="1F497D" w:themeColor="text2"/>
-              </w:rPr>
-              <w:t>1814164B</w:t>
-            </w:r>
           </w:p>
         </w:tc>
         <w:tc>
@@ -1979,26 +1427,6 @@
                 <w:color w:val="1F497D" w:themeColor="text2"/>
               </w:rPr>
             </w:pPr>
-            <w:proofErr w:type="spellStart"/>
-            <w:r>
-              <w:rPr>
-                <w:rFonts w:ascii="Century Gothic" w:hAnsi="Century Gothic"/>
-                <w:b/>
-                <w:snapToGrid w:val="0"/>
-                <w:color w:val="1F497D" w:themeColor="text2"/>
-              </w:rPr>
-              <w:t>Lab</w:t>
-            </w:r>
-            <w:proofErr w:type="spellEnd"/>
-            <w:r>
-              <w:rPr>
-                <w:rFonts w:ascii="Century Gothic" w:hAnsi="Century Gothic"/>
-                <w:b/>
-                <w:snapToGrid w:val="0"/>
-                <w:color w:val="1F497D" w:themeColor="text2"/>
-              </w:rPr>
-              <w:t>. Calibración</w:t>
-            </w:r>
           </w:p>
         </w:tc>
       </w:tr>
@@ -2055,57 +1483,28 @@
                 <w:color w:val="1F497D" w:themeColor="text2"/>
               </w:rPr>
             </w:pPr>
-            <w:proofErr w:type="spellStart"/>
-            <w:r>
+          </w:p>
+        </w:tc>
+        <w:tc>
+          <w:tcPr>
+            <w:tcW w:w="1843" w:type="dxa"/>
+            <w:tcBorders>
+              <w:top w:val="single" w:sz="6" w:space="0" w:color="auto"/>
+              <w:left w:val="single" w:sz="6" w:space="0" w:color="auto"/>
+              <w:bottom w:val="single" w:sz="6" w:space="0" w:color="auto"/>
+              <w:right w:val="single" w:sz="6" w:space="0" w:color="auto"/>
+            </w:tcBorders>
+          </w:tcPr>
+          <w:p>
+            <w:pPr>
+              <w:jc w:val="center"/>
               <w:rPr>
                 <w:rFonts w:ascii="Century Gothic" w:hAnsi="Century Gothic"/>
                 <w:b/>
                 <w:snapToGrid w:val="0"/>
                 <w:color w:val="1F497D" w:themeColor="text2"/>
               </w:rPr>
-              <w:t>Jgo</w:t>
-            </w:r>
-            <w:proofErr w:type="spellEnd"/>
-            <w:r>
-              <w:rPr>
-                <w:rFonts w:ascii="Century Gothic" w:hAnsi="Century Gothic"/>
-                <w:b/>
-                <w:snapToGrid w:val="0"/>
-                <w:color w:val="1F497D" w:themeColor="text2"/>
-              </w:rPr>
-              <w:t xml:space="preserve"> de Masas Rice Lake F1, 1g – 2kg</w:t>
-            </w:r>
-          </w:p>
-        </w:tc>
-        <w:tc>
-          <w:tcPr>
-            <w:tcW w:w="1843" w:type="dxa"/>
-            <w:tcBorders>
-              <w:top w:val="single" w:sz="6" w:space="0" w:color="auto"/>
-              <w:left w:val="single" w:sz="6" w:space="0" w:color="auto"/>
-              <w:bottom w:val="single" w:sz="6" w:space="0" w:color="auto"/>
-              <w:right w:val="single" w:sz="6" w:space="0" w:color="auto"/>
-            </w:tcBorders>
-          </w:tcPr>
-          <w:p>
-            <w:pPr>
-              <w:jc w:val="center"/>
-              <w:rPr>
-                <w:rFonts w:ascii="Century Gothic" w:hAnsi="Century Gothic"/>
-                <w:b/>
-                <w:snapToGrid w:val="0"/>
-                <w:color w:val="1F497D" w:themeColor="text2"/>
-              </w:rPr>
-            </w:pPr>
-            <w:r>
-              <w:rPr>
-                <w:rFonts w:ascii="Century Gothic" w:hAnsi="Century Gothic"/>
-                <w:b/>
-                <w:snapToGrid w:val="0"/>
-                <w:color w:val="1F497D" w:themeColor="text2"/>
-              </w:rPr>
-              <w:t>4NDD</w:t>
-            </w:r>
+            </w:pPr>
           </w:p>
         </w:tc>
         <w:tc>
@@ -2129,15 +1528,6 @@
                 <w:color w:val="1F497D" w:themeColor="text2"/>
               </w:rPr>
             </w:pPr>
-            <w:r>
-              <w:rPr>
-                <w:rFonts w:ascii="Century Gothic" w:hAnsi="Century Gothic"/>
-                <w:b/>
-                <w:snapToGrid w:val="0"/>
-                <w:color w:val="1F497D" w:themeColor="text2"/>
-              </w:rPr>
-              <w:t xml:space="preserve">1814164A </w:t>
-            </w:r>
           </w:p>
         </w:tc>
         <w:tc>
@@ -2157,26 +1547,6 @@
                 <w:color w:val="1F497D" w:themeColor="text2"/>
               </w:rPr>
             </w:pPr>
-            <w:proofErr w:type="spellStart"/>
-            <w:r>
-              <w:rPr>
-                <w:rFonts w:ascii="Century Gothic" w:hAnsi="Century Gothic"/>
-                <w:b/>
-                <w:snapToGrid w:val="0"/>
-                <w:color w:val="1F497D" w:themeColor="text2"/>
-              </w:rPr>
-              <w:t>Lab</w:t>
-            </w:r>
-            <w:proofErr w:type="spellEnd"/>
-            <w:r>
-              <w:rPr>
-                <w:rFonts w:ascii="Century Gothic" w:hAnsi="Century Gothic"/>
-                <w:b/>
-                <w:snapToGrid w:val="0"/>
-                <w:color w:val="1F497D" w:themeColor="text2"/>
-              </w:rPr>
-              <w:t>. Calibración</w:t>
-            </w:r>
           </w:p>
         </w:tc>
       </w:tr>
@@ -2233,86 +1603,28 @@
                 <w:color w:val="1F497D" w:themeColor="text2"/>
               </w:rPr>
             </w:pPr>
-            <w:r>
+          </w:p>
+        </w:tc>
+        <w:tc>
+          <w:tcPr>
+            <w:tcW w:w="1843" w:type="dxa"/>
+            <w:tcBorders>
+              <w:top w:val="single" w:sz="6" w:space="0" w:color="auto"/>
+              <w:left w:val="single" w:sz="6" w:space="0" w:color="auto"/>
+              <w:bottom w:val="single" w:sz="6" w:space="0" w:color="auto"/>
+              <w:right w:val="single" w:sz="6" w:space="0" w:color="auto"/>
+            </w:tcBorders>
+          </w:tcPr>
+          <w:p>
+            <w:pPr>
+              <w:jc w:val="center"/>
               <w:rPr>
                 <w:rFonts w:ascii="Century Gothic" w:hAnsi="Century Gothic"/>
                 <w:b/>
                 <w:snapToGrid w:val="0"/>
                 <w:color w:val="1F497D" w:themeColor="text2"/>
               </w:rPr>
-              <w:t xml:space="preserve">Masa </w:t>
-            </w:r>
-            <w:proofErr w:type="spellStart"/>
-            <w:r>
-              <w:rPr>
-                <w:rFonts w:ascii="Century Gothic" w:hAnsi="Century Gothic"/>
-                <w:b/>
-                <w:snapToGrid w:val="0"/>
-                <w:color w:val="1F497D" w:themeColor="text2"/>
-              </w:rPr>
-              <w:t>Patron</w:t>
-            </w:r>
-            <w:proofErr w:type="spellEnd"/>
-            <w:r>
-              <w:rPr>
-                <w:rFonts w:ascii="Century Gothic" w:hAnsi="Century Gothic"/>
-                <w:b/>
-                <w:snapToGrid w:val="0"/>
-                <w:color w:val="1F497D" w:themeColor="text2"/>
-              </w:rPr>
-              <w:t xml:space="preserve"> Acero </w:t>
-            </w:r>
-            <w:proofErr w:type="spellStart"/>
-            <w:r>
-              <w:rPr>
-                <w:rFonts w:ascii="Century Gothic" w:hAnsi="Century Gothic"/>
-                <w:b/>
-                <w:snapToGrid w:val="0"/>
-                <w:color w:val="1F497D" w:themeColor="text2"/>
-              </w:rPr>
-              <w:t>Inox</w:t>
-            </w:r>
-            <w:proofErr w:type="spellEnd"/>
-            <w:r>
-              <w:rPr>
-                <w:rFonts w:ascii="Century Gothic" w:hAnsi="Century Gothic"/>
-                <w:b/>
-                <w:snapToGrid w:val="0"/>
-                <w:color w:val="1F497D" w:themeColor="text2"/>
-              </w:rPr>
-              <w:t xml:space="preserve"> F1 5kg</w:t>
-            </w:r>
-          </w:p>
-        </w:tc>
-        <w:tc>
-          <w:tcPr>
-            <w:tcW w:w="1843" w:type="dxa"/>
-            <w:tcBorders>
-              <w:top w:val="single" w:sz="6" w:space="0" w:color="auto"/>
-              <w:left w:val="single" w:sz="6" w:space="0" w:color="auto"/>
-              <w:bottom w:val="single" w:sz="6" w:space="0" w:color="auto"/>
-              <w:right w:val="single" w:sz="6" w:space="0" w:color="auto"/>
-            </w:tcBorders>
-          </w:tcPr>
-          <w:p>
-            <w:pPr>
-              <w:jc w:val="center"/>
-              <w:rPr>
-                <w:rFonts w:ascii="Century Gothic" w:hAnsi="Century Gothic"/>
-                <w:b/>
-                <w:snapToGrid w:val="0"/>
-                <w:color w:val="1F497D" w:themeColor="text2"/>
-              </w:rPr>
-            </w:pPr>
-            <w:r>
-              <w:rPr>
-                <w:rFonts w:ascii="Century Gothic" w:hAnsi="Century Gothic"/>
-                <w:b/>
-                <w:snapToGrid w:val="0"/>
-                <w:color w:val="1F497D" w:themeColor="text2"/>
-              </w:rPr>
-              <w:t>4NDB</w:t>
-            </w:r>
+            </w:pPr>
           </w:p>
         </w:tc>
         <w:tc>
@@ -2336,15 +1648,6 @@
                 <w:color w:val="1F497D" w:themeColor="text2"/>
               </w:rPr>
             </w:pPr>
-            <w:r>
-              <w:rPr>
-                <w:rFonts w:ascii="Century Gothic" w:hAnsi="Century Gothic"/>
-                <w:b/>
-                <w:snapToGrid w:val="0"/>
-                <w:color w:val="1F497D" w:themeColor="text2"/>
-              </w:rPr>
-              <w:t>1814164C</w:t>
-            </w:r>
           </w:p>
         </w:tc>
         <w:tc>
@@ -2364,26 +1667,6 @@
                 <w:color w:val="1F497D" w:themeColor="text2"/>
               </w:rPr>
             </w:pPr>
-            <w:proofErr w:type="spellStart"/>
-            <w:r>
-              <w:rPr>
-                <w:rFonts w:ascii="Century Gothic" w:hAnsi="Century Gothic"/>
-                <w:b/>
-                <w:snapToGrid w:val="0"/>
-                <w:color w:val="1F497D" w:themeColor="text2"/>
-              </w:rPr>
-              <w:t>Lab</w:t>
-            </w:r>
-            <w:proofErr w:type="spellEnd"/>
-            <w:r>
-              <w:rPr>
-                <w:rFonts w:ascii="Century Gothic" w:hAnsi="Century Gothic"/>
-                <w:b/>
-                <w:snapToGrid w:val="0"/>
-                <w:color w:val="1F497D" w:themeColor="text2"/>
-              </w:rPr>
-              <w:t>. Calibración</w:t>
-            </w:r>
           </w:p>
         </w:tc>
       </w:tr>
@@ -2440,86 +1723,28 @@
                 <w:color w:val="1F497D" w:themeColor="text2"/>
               </w:rPr>
             </w:pPr>
-            <w:r>
+          </w:p>
+        </w:tc>
+        <w:tc>
+          <w:tcPr>
+            <w:tcW w:w="1843" w:type="dxa"/>
+            <w:tcBorders>
+              <w:top w:val="single" w:sz="6" w:space="0" w:color="auto"/>
+              <w:left w:val="single" w:sz="6" w:space="0" w:color="auto"/>
+              <w:bottom w:val="single" w:sz="6" w:space="0" w:color="auto"/>
+              <w:right w:val="single" w:sz="6" w:space="0" w:color="auto"/>
+            </w:tcBorders>
+          </w:tcPr>
+          <w:p>
+            <w:pPr>
+              <w:jc w:val="center"/>
               <w:rPr>
                 <w:rFonts w:ascii="Century Gothic" w:hAnsi="Century Gothic"/>
                 <w:b/>
                 <w:snapToGrid w:val="0"/>
                 <w:color w:val="1F497D" w:themeColor="text2"/>
               </w:rPr>
-              <w:t xml:space="preserve">Masa </w:t>
-            </w:r>
-            <w:proofErr w:type="spellStart"/>
-            <w:r>
-              <w:rPr>
-                <w:rFonts w:ascii="Century Gothic" w:hAnsi="Century Gothic"/>
-                <w:b/>
-                <w:snapToGrid w:val="0"/>
-                <w:color w:val="1F497D" w:themeColor="text2"/>
-              </w:rPr>
-              <w:t>Patron</w:t>
-            </w:r>
-            <w:proofErr w:type="spellEnd"/>
-            <w:r>
-              <w:rPr>
-                <w:rFonts w:ascii="Century Gothic" w:hAnsi="Century Gothic"/>
-                <w:b/>
-                <w:snapToGrid w:val="0"/>
-                <w:color w:val="1F497D" w:themeColor="text2"/>
-              </w:rPr>
-              <w:t xml:space="preserve"> Acero </w:t>
-            </w:r>
-            <w:proofErr w:type="spellStart"/>
-            <w:r>
-              <w:rPr>
-                <w:rFonts w:ascii="Century Gothic" w:hAnsi="Century Gothic"/>
-                <w:b/>
-                <w:snapToGrid w:val="0"/>
-                <w:color w:val="1F497D" w:themeColor="text2"/>
-              </w:rPr>
-              <w:t>Inox</w:t>
-            </w:r>
-            <w:proofErr w:type="spellEnd"/>
-            <w:r>
-              <w:rPr>
-                <w:rFonts w:ascii="Century Gothic" w:hAnsi="Century Gothic"/>
-                <w:b/>
-                <w:snapToGrid w:val="0"/>
-                <w:color w:val="1F497D" w:themeColor="text2"/>
-              </w:rPr>
-              <w:t xml:space="preserve">  F1 10kg</w:t>
-            </w:r>
-          </w:p>
-        </w:tc>
-        <w:tc>
-          <w:tcPr>
-            <w:tcW w:w="1843" w:type="dxa"/>
-            <w:tcBorders>
-              <w:top w:val="single" w:sz="6" w:space="0" w:color="auto"/>
-              <w:left w:val="single" w:sz="6" w:space="0" w:color="auto"/>
-              <w:bottom w:val="single" w:sz="6" w:space="0" w:color="auto"/>
-              <w:right w:val="single" w:sz="6" w:space="0" w:color="auto"/>
-            </w:tcBorders>
-          </w:tcPr>
-          <w:p>
-            <w:pPr>
-              <w:jc w:val="center"/>
-              <w:rPr>
-                <w:rFonts w:ascii="Century Gothic" w:hAnsi="Century Gothic"/>
-                <w:b/>
-                <w:snapToGrid w:val="0"/>
-                <w:color w:val="1F497D" w:themeColor="text2"/>
-              </w:rPr>
-            </w:pPr>
-            <w:r>
-              <w:rPr>
-                <w:rFonts w:ascii="Century Gothic" w:hAnsi="Century Gothic"/>
-                <w:b/>
-                <w:snapToGrid w:val="0"/>
-                <w:color w:val="1F497D" w:themeColor="text2"/>
-              </w:rPr>
-              <w:t>4NDA</w:t>
-            </w:r>
+            </w:pPr>
           </w:p>
         </w:tc>
         <w:tc>
@@ -2543,15 +1768,6 @@
                 <w:color w:val="1F497D" w:themeColor="text2"/>
               </w:rPr>
             </w:pPr>
-            <w:r>
-              <w:rPr>
-                <w:rFonts w:ascii="Century Gothic" w:hAnsi="Century Gothic"/>
-                <w:b/>
-                <w:snapToGrid w:val="0"/>
-                <w:color w:val="1F497D" w:themeColor="text2"/>
-              </w:rPr>
-              <w:t>1814164D</w:t>
-            </w:r>
           </w:p>
         </w:tc>
         <w:tc>
@@ -2571,26 +1787,6 @@
                 <w:color w:val="1F497D" w:themeColor="text2"/>
               </w:rPr>
             </w:pPr>
-            <w:proofErr w:type="spellStart"/>
-            <w:r>
-              <w:rPr>
-                <w:rFonts w:ascii="Century Gothic" w:hAnsi="Century Gothic"/>
-                <w:b/>
-                <w:snapToGrid w:val="0"/>
-                <w:color w:val="1F497D" w:themeColor="text2"/>
-              </w:rPr>
-              <w:t>Lab</w:t>
-            </w:r>
-            <w:proofErr w:type="spellEnd"/>
-            <w:r>
-              <w:rPr>
-                <w:rFonts w:ascii="Century Gothic" w:hAnsi="Century Gothic"/>
-                <w:b/>
-                <w:snapToGrid w:val="0"/>
-                <w:color w:val="1F497D" w:themeColor="text2"/>
-              </w:rPr>
-              <w:t>. Calibración</w:t>
-            </w:r>
           </w:p>
         </w:tc>
       </w:tr>
@@ -2616,15 +1812,6 @@
                 <w:b/>
               </w:rPr>
             </w:pPr>
-            <w:r>
-              <w:rPr>
-                <w:rFonts w:ascii="Century Gothic" w:hAnsi="Century Gothic"/>
-                <w:b/>
-                <w:snapToGrid w:val="0"/>
-                <w:color w:val="000000"/>
-              </w:rPr>
-              <w:t>MASAS TRABAJO LABORATORIO</w:t>
-            </w:r>
           </w:p>
         </w:tc>
       </w:tr>
@@ -2679,35 +1866,6 @@
                 <w:color w:val="000000"/>
               </w:rPr>
             </w:pPr>
-            <w:r>
-              <w:rPr>
-                <w:rFonts w:ascii="Century Gothic" w:hAnsi="Century Gothic"/>
-                <w:b/>
-                <w:snapToGrid w:val="0"/>
-                <w:color w:val="1F497D" w:themeColor="text2"/>
-              </w:rPr>
-              <w:t xml:space="preserve">Masa patrón </w:t>
-            </w:r>
-            <w:proofErr w:type="spellStart"/>
-            <w:r>
-              <w:rPr>
-                <w:rFonts w:ascii="Century Gothic" w:hAnsi="Century Gothic"/>
-                <w:b/>
-                <w:snapToGrid w:val="0"/>
-                <w:color w:val="1F497D" w:themeColor="text2"/>
-              </w:rPr>
-              <w:t>Inox</w:t>
-            </w:r>
-            <w:proofErr w:type="spellEnd"/>
-            <w:r>
-              <w:rPr>
-                <w:rFonts w:ascii="Century Gothic" w:hAnsi="Century Gothic"/>
-                <w:b/>
-                <w:snapToGrid w:val="0"/>
-                <w:color w:val="1F497D" w:themeColor="text2"/>
-              </w:rPr>
-              <w:t xml:space="preserve"> China M1 20kg</w:t>
-            </w:r>
           </w:p>
         </w:tc>
         <w:tc>
@@ -2730,15 +1888,6 @@
                 <w:color w:val="000000"/>
               </w:rPr>
             </w:pPr>
-            <w:r>
-              <w:rPr>
-                <w:rFonts w:ascii="Century Gothic" w:hAnsi="Century Gothic"/>
-                <w:b/>
-                <w:snapToGrid w:val="0"/>
-                <w:color w:val="1F497D" w:themeColor="text2"/>
-              </w:rPr>
-              <w:t>M-009</w:t>
-            </w:r>
           </w:p>
         </w:tc>
         <w:tc>
@@ -2760,24 +1909,6 @@
                 <w:color w:val="000000"/>
               </w:rPr>
             </w:pPr>
-            <w:r>
-              <w:rPr>
-                <w:rFonts w:ascii="Century Gothic" w:hAnsi="Century Gothic"/>
-                <w:b/>
-                <w:snapToGrid w:val="0"/>
-                <w:color w:val="1F497D" w:themeColor="text2"/>
-              </w:rPr>
-              <w:t>M-20</w:t>
-            </w:r>
-            <w:r>
-              <w:rPr>
-                <w:rFonts w:ascii="Century Gothic" w:hAnsi="Century Gothic"/>
-                <w:b/>
-                <w:snapToGrid w:val="0"/>
-                <w:color w:val="1F497D" w:themeColor="text2"/>
-              </w:rPr>
-              <w:t>97</w:t>
-            </w:r>
           </w:p>
         </w:tc>
         <w:tc>
@@ -2798,26 +1929,6 @@
                 <w:color w:val="000000"/>
               </w:rPr>
             </w:pPr>
-            <w:proofErr w:type="spellStart"/>
-            <w:r>
-              <w:rPr>
-                <w:rFonts w:ascii="Century Gothic" w:hAnsi="Century Gothic"/>
-                <w:b/>
-                <w:snapToGrid w:val="0"/>
-                <w:color w:val="1F497D" w:themeColor="text2"/>
-              </w:rPr>
-              <w:t>Lab</w:t>
-            </w:r>
-            <w:proofErr w:type="spellEnd"/>
-            <w:r>
-              <w:rPr>
-                <w:rFonts w:ascii="Century Gothic" w:hAnsi="Century Gothic"/>
-                <w:b/>
-                <w:snapToGrid w:val="0"/>
-                <w:color w:val="1F497D" w:themeColor="text2"/>
-              </w:rPr>
-              <w:t>. Calibración</w:t>
-            </w:r>
           </w:p>
         </w:tc>
       </w:tr>
@@ -2872,26 +1983,6 @@
                 <w:color w:val="000000"/>
               </w:rPr>
             </w:pPr>
-            <w:proofErr w:type="spellStart"/>
-            <w:r>
-              <w:rPr>
-                <w:rFonts w:ascii="Century Gothic" w:hAnsi="Century Gothic"/>
-                <w:b/>
-                <w:snapToGrid w:val="0"/>
-                <w:color w:val="1F497D" w:themeColor="text2"/>
-              </w:rPr>
-              <w:t>Jgo</w:t>
-            </w:r>
-            <w:proofErr w:type="spellEnd"/>
-            <w:r>
-              <w:rPr>
-                <w:rFonts w:ascii="Century Gothic" w:hAnsi="Century Gothic"/>
-                <w:b/>
-                <w:snapToGrid w:val="0"/>
-                <w:color w:val="1F497D" w:themeColor="text2"/>
-              </w:rPr>
-              <w:t xml:space="preserve"> Masas Chinas F2 de 1g a 2kg</w:t>
-            </w:r>
           </w:p>
         </w:tc>
         <w:tc>
@@ -2914,109 +2005,28 @@
                 <w:color w:val="000000"/>
               </w:rPr>
             </w:pPr>
-            <w:r>
+          </w:p>
+        </w:tc>
+        <w:tc>
+          <w:tcPr>
+            <w:tcW w:w="1276" w:type="dxa"/>
+            <w:tcBorders>
+              <w:top w:val="single" w:sz="6" w:space="0" w:color="auto"/>
+              <w:left w:val="single" w:sz="6" w:space="0" w:color="auto"/>
+              <w:bottom w:val="single" w:sz="6" w:space="0" w:color="auto"/>
+              <w:right w:val="single" w:sz="6" w:space="0" w:color="auto"/>
+            </w:tcBorders>
+          </w:tcPr>
+          <w:p>
+            <w:pPr>
+              <w:jc w:val="center"/>
               <w:rPr>
                 <w:rFonts w:ascii="Century Gothic" w:hAnsi="Century Gothic"/>
                 <w:b/>
                 <w:snapToGrid w:val="0"/>
                 <w:color w:val="1F497D" w:themeColor="text2"/>
               </w:rPr>
-              <w:t>D083</w:t>
-            </w:r>
-            <w:r>
-              <w:rPr>
-                <w:rFonts w:ascii="Century Gothic" w:hAnsi="Century Gothic"/>
-                <w:b/>
-                <w:snapToGrid w:val="0"/>
-                <w:color w:val="1F497D" w:themeColor="text2"/>
-              </w:rPr>
-              <w:t>F1</w:t>
-            </w:r>
-            <w:r>
-              <w:rPr>
-                <w:rFonts w:ascii="Century Gothic" w:hAnsi="Century Gothic"/>
-                <w:b/>
-                <w:snapToGrid w:val="0"/>
-                <w:color w:val="1F497D" w:themeColor="text2"/>
-              </w:rPr>
-              <w:t>-</w:t>
-            </w:r>
-            <w:r>
-              <w:rPr>
-                <w:rFonts w:ascii="Century Gothic" w:hAnsi="Century Gothic"/>
-                <w:b/>
-                <w:snapToGrid w:val="0"/>
-                <w:color w:val="1F497D" w:themeColor="text2"/>
-              </w:rPr>
-              <w:t>S</w:t>
-            </w:r>
-            <w:r>
-              <w:rPr>
-                <w:rFonts w:ascii="Century Gothic" w:hAnsi="Century Gothic"/>
-                <w:b/>
-                <w:snapToGrid w:val="0"/>
-                <w:color w:val="1F497D" w:themeColor="text2"/>
-              </w:rPr>
-              <w:t>SW-0</w:t>
-            </w:r>
-            <w:r>
-              <w:rPr>
-                <w:rFonts w:ascii="Century Gothic" w:hAnsi="Century Gothic"/>
-                <w:b/>
-                <w:snapToGrid w:val="0"/>
-                <w:color w:val="1F497D" w:themeColor="text2"/>
-              </w:rPr>
-              <w:t>210-A</w:t>
-            </w:r>
-            <w:r>
-              <w:rPr>
-                <w:rFonts w:ascii="Century Gothic" w:hAnsi="Century Gothic"/>
-                <w:b/>
-                <w:snapToGrid w:val="0"/>
-                <w:color w:val="1F497D" w:themeColor="text2"/>
-              </w:rPr>
-              <w:t>00</w:t>
-            </w:r>
-            <w:r>
-              <w:rPr>
-                <w:rFonts w:ascii="Century Gothic" w:hAnsi="Century Gothic"/>
-                <w:b/>
-                <w:snapToGrid w:val="0"/>
-                <w:color w:val="1F497D" w:themeColor="text2"/>
-              </w:rPr>
-              <w:t>2</w:t>
-            </w:r>
-          </w:p>
-        </w:tc>
-        <w:tc>
-          <w:tcPr>
-            <w:tcW w:w="1276" w:type="dxa"/>
-            <w:tcBorders>
-              <w:top w:val="single" w:sz="6" w:space="0" w:color="auto"/>
-              <w:left w:val="single" w:sz="6" w:space="0" w:color="auto"/>
-              <w:bottom w:val="single" w:sz="6" w:space="0" w:color="auto"/>
-              <w:right w:val="single" w:sz="6" w:space="0" w:color="auto"/>
-            </w:tcBorders>
-          </w:tcPr>
-          <w:p>
-            <w:pPr>
-              <w:jc w:val="center"/>
-              <w:rPr>
-                <w:rFonts w:ascii="Century Gothic" w:hAnsi="Century Gothic"/>
-                <w:b/>
-                <w:snapToGrid w:val="0"/>
-                <w:color w:val="1F497D" w:themeColor="text2"/>
-              </w:rPr>
-            </w:pPr>
-            <w:r>
-              <w:rPr>
-                <w:rFonts w:ascii="Century Gothic" w:hAnsi="Century Gothic"/>
-                <w:b/>
-                <w:snapToGrid w:val="0"/>
-                <w:color w:val="1F497D" w:themeColor="text2"/>
-              </w:rPr>
-              <w:t>M-2060</w:t>
-            </w:r>
+            </w:pPr>
           </w:p>
         </w:tc>
         <w:tc>
@@ -3036,26 +2046,6 @@
                 <w:color w:val="1F497D" w:themeColor="text2"/>
               </w:rPr>
             </w:pPr>
-            <w:proofErr w:type="spellStart"/>
-            <w:r>
-              <w:rPr>
-                <w:rFonts w:ascii="Century Gothic" w:hAnsi="Century Gothic"/>
-                <w:b/>
-                <w:snapToGrid w:val="0"/>
-                <w:color w:val="1F497D" w:themeColor="text2"/>
-              </w:rPr>
-              <w:t>Lab</w:t>
-            </w:r>
-            <w:proofErr w:type="spellEnd"/>
-            <w:r>
-              <w:rPr>
-                <w:rFonts w:ascii="Century Gothic" w:hAnsi="Century Gothic"/>
-                <w:b/>
-                <w:snapToGrid w:val="0"/>
-                <w:color w:val="1F497D" w:themeColor="text2"/>
-              </w:rPr>
-              <w:t>. Calibración</w:t>
-            </w:r>
           </w:p>
         </w:tc>
       </w:tr>
@@ -3111,35 +2101,6 @@
                 <w:color w:val="1F497D" w:themeColor="text2"/>
               </w:rPr>
             </w:pPr>
-            <w:r>
-              <w:rPr>
-                <w:rFonts w:ascii="Century Gothic" w:hAnsi="Century Gothic"/>
-                <w:b/>
-                <w:snapToGrid w:val="0"/>
-                <w:color w:val="1F497D" w:themeColor="text2"/>
-              </w:rPr>
-              <w:t xml:space="preserve">Masa patrón </w:t>
-            </w:r>
-            <w:proofErr w:type="spellStart"/>
-            <w:r>
-              <w:rPr>
-                <w:rFonts w:ascii="Century Gothic" w:hAnsi="Century Gothic"/>
-                <w:b/>
-                <w:snapToGrid w:val="0"/>
-                <w:color w:val="1F497D" w:themeColor="text2"/>
-              </w:rPr>
-              <w:t>Inox</w:t>
-            </w:r>
-            <w:proofErr w:type="spellEnd"/>
-            <w:r>
-              <w:rPr>
-                <w:rFonts w:ascii="Century Gothic" w:hAnsi="Century Gothic"/>
-                <w:b/>
-                <w:snapToGrid w:val="0"/>
-                <w:color w:val="1F497D" w:themeColor="text2"/>
-              </w:rPr>
-              <w:t xml:space="preserve"> China M1 1kg</w:t>
-            </w:r>
           </w:p>
         </w:tc>
         <w:tc>
@@ -3163,46 +2124,28 @@
                 <w:color w:val="1F497D" w:themeColor="text2"/>
               </w:rPr>
             </w:pPr>
-            <w:r>
+          </w:p>
+        </w:tc>
+        <w:tc>
+          <w:tcPr>
+            <w:tcW w:w="1276" w:type="dxa"/>
+            <w:tcBorders>
+              <w:top w:val="single" w:sz="6" w:space="0" w:color="auto"/>
+              <w:left w:val="single" w:sz="6" w:space="0" w:color="auto"/>
+              <w:bottom w:val="single" w:sz="6" w:space="0" w:color="auto"/>
+              <w:right w:val="single" w:sz="6" w:space="0" w:color="auto"/>
+            </w:tcBorders>
+          </w:tcPr>
+          <w:p>
+            <w:pPr>
+              <w:jc w:val="center"/>
               <w:rPr>
                 <w:rFonts w:ascii="Century Gothic" w:hAnsi="Century Gothic"/>
                 <w:b/>
                 <w:snapToGrid w:val="0"/>
                 <w:color w:val="1F497D" w:themeColor="text2"/>
               </w:rPr>
-              <w:t>M-005</w:t>
-            </w:r>
-          </w:p>
-        </w:tc>
-        <w:tc>
-          <w:tcPr>
-            <w:tcW w:w="1276" w:type="dxa"/>
-            <w:tcBorders>
-              <w:top w:val="single" w:sz="6" w:space="0" w:color="auto"/>
-              <w:left w:val="single" w:sz="6" w:space="0" w:color="auto"/>
-              <w:bottom w:val="single" w:sz="6" w:space="0" w:color="auto"/>
-              <w:right w:val="single" w:sz="6" w:space="0" w:color="auto"/>
-            </w:tcBorders>
-          </w:tcPr>
-          <w:p>
-            <w:pPr>
-              <w:jc w:val="center"/>
-              <w:rPr>
-                <w:rFonts w:ascii="Century Gothic" w:hAnsi="Century Gothic"/>
-                <w:b/>
-                <w:snapToGrid w:val="0"/>
-                <w:color w:val="1F497D" w:themeColor="text2"/>
-              </w:rPr>
-            </w:pPr>
-            <w:r>
-              <w:rPr>
-                <w:rFonts w:ascii="Century Gothic" w:hAnsi="Century Gothic"/>
-                <w:b/>
-                <w:snapToGrid w:val="0"/>
-                <w:color w:val="1F497D" w:themeColor="text2"/>
-              </w:rPr>
-              <w:t>M-2061</w:t>
-            </w:r>
+            </w:pPr>
           </w:p>
         </w:tc>
         <w:tc>
@@ -3222,26 +2165,6 @@
                 <w:color w:val="1F497D" w:themeColor="text2"/>
               </w:rPr>
             </w:pPr>
-            <w:proofErr w:type="spellStart"/>
-            <w:r>
-              <w:rPr>
-                <w:rFonts w:ascii="Century Gothic" w:hAnsi="Century Gothic"/>
-                <w:b/>
-                <w:snapToGrid w:val="0"/>
-                <w:color w:val="1F497D" w:themeColor="text2"/>
-              </w:rPr>
-              <w:t>Lab</w:t>
-            </w:r>
-            <w:proofErr w:type="spellEnd"/>
-            <w:r>
-              <w:rPr>
-                <w:rFonts w:ascii="Century Gothic" w:hAnsi="Century Gothic"/>
-                <w:b/>
-                <w:snapToGrid w:val="0"/>
-                <w:color w:val="1F497D" w:themeColor="text2"/>
-              </w:rPr>
-              <w:t>. Calibración</w:t>
-            </w:r>
           </w:p>
         </w:tc>
       </w:tr>
@@ -3297,35 +2220,6 @@
                 <w:color w:val="1F497D" w:themeColor="text2"/>
               </w:rPr>
             </w:pPr>
-            <w:r>
-              <w:rPr>
-                <w:rFonts w:ascii="Century Gothic" w:hAnsi="Century Gothic"/>
-                <w:b/>
-                <w:snapToGrid w:val="0"/>
-                <w:color w:val="1F497D" w:themeColor="text2"/>
-              </w:rPr>
-              <w:t xml:space="preserve">Masa patrón </w:t>
-            </w:r>
-            <w:proofErr w:type="spellStart"/>
-            <w:r>
-              <w:rPr>
-                <w:rFonts w:ascii="Century Gothic" w:hAnsi="Century Gothic"/>
-                <w:b/>
-                <w:snapToGrid w:val="0"/>
-                <w:color w:val="1F497D" w:themeColor="text2"/>
-              </w:rPr>
-              <w:t>Inox</w:t>
-            </w:r>
-            <w:proofErr w:type="spellEnd"/>
-            <w:r>
-              <w:rPr>
-                <w:rFonts w:ascii="Century Gothic" w:hAnsi="Century Gothic"/>
-                <w:b/>
-                <w:snapToGrid w:val="0"/>
-                <w:color w:val="1F497D" w:themeColor="text2"/>
-              </w:rPr>
-              <w:t xml:space="preserve"> China M1 5kg</w:t>
-            </w:r>
           </w:p>
         </w:tc>
         <w:tc>
@@ -3349,46 +2243,28 @@
                 <w:color w:val="1F497D" w:themeColor="text2"/>
               </w:rPr>
             </w:pPr>
-            <w:r>
+          </w:p>
+        </w:tc>
+        <w:tc>
+          <w:tcPr>
+            <w:tcW w:w="1276" w:type="dxa"/>
+            <w:tcBorders>
+              <w:top w:val="single" w:sz="6" w:space="0" w:color="auto"/>
+              <w:left w:val="single" w:sz="6" w:space="0" w:color="auto"/>
+              <w:bottom w:val="single" w:sz="6" w:space="0" w:color="auto"/>
+              <w:right w:val="single" w:sz="6" w:space="0" w:color="auto"/>
+            </w:tcBorders>
+          </w:tcPr>
+          <w:p>
+            <w:pPr>
+              <w:jc w:val="center"/>
               <w:rPr>
                 <w:rFonts w:ascii="Century Gothic" w:hAnsi="Century Gothic"/>
                 <w:b/>
                 <w:snapToGrid w:val="0"/>
                 <w:color w:val="1F497D" w:themeColor="text2"/>
               </w:rPr>
-              <w:t>M-007</w:t>
-            </w:r>
-          </w:p>
-        </w:tc>
-        <w:tc>
-          <w:tcPr>
-            <w:tcW w:w="1276" w:type="dxa"/>
-            <w:tcBorders>
-              <w:top w:val="single" w:sz="6" w:space="0" w:color="auto"/>
-              <w:left w:val="single" w:sz="6" w:space="0" w:color="auto"/>
-              <w:bottom w:val="single" w:sz="6" w:space="0" w:color="auto"/>
-              <w:right w:val="single" w:sz="6" w:space="0" w:color="auto"/>
-            </w:tcBorders>
-          </w:tcPr>
-          <w:p>
-            <w:pPr>
-              <w:jc w:val="center"/>
-              <w:rPr>
-                <w:rFonts w:ascii="Century Gothic" w:hAnsi="Century Gothic"/>
-                <w:b/>
-                <w:snapToGrid w:val="0"/>
-                <w:color w:val="1F497D" w:themeColor="text2"/>
-              </w:rPr>
-            </w:pPr>
-            <w:r>
-              <w:rPr>
-                <w:rFonts w:ascii="Century Gothic" w:hAnsi="Century Gothic"/>
-                <w:b/>
-                <w:snapToGrid w:val="0"/>
-                <w:color w:val="1F497D" w:themeColor="text2"/>
-              </w:rPr>
-              <w:t>M-2061</w:t>
-            </w:r>
+            </w:pPr>
           </w:p>
         </w:tc>
         <w:tc>
@@ -3408,26 +2284,6 @@
                 <w:color w:val="1F497D" w:themeColor="text2"/>
               </w:rPr>
             </w:pPr>
-            <w:proofErr w:type="spellStart"/>
-            <w:r>
-              <w:rPr>
-                <w:rFonts w:ascii="Century Gothic" w:hAnsi="Century Gothic"/>
-                <w:b/>
-                <w:snapToGrid w:val="0"/>
-                <w:color w:val="1F497D" w:themeColor="text2"/>
-              </w:rPr>
-              <w:t>Lab</w:t>
-            </w:r>
-            <w:proofErr w:type="spellEnd"/>
-            <w:r>
-              <w:rPr>
-                <w:rFonts w:ascii="Century Gothic" w:hAnsi="Century Gothic"/>
-                <w:b/>
-                <w:snapToGrid w:val="0"/>
-                <w:color w:val="1F497D" w:themeColor="text2"/>
-              </w:rPr>
-              <w:t>. Calibración</w:t>
-            </w:r>
           </w:p>
         </w:tc>
       </w:tr>
@@ -3483,35 +2339,6 @@
                 <w:color w:val="1F497D" w:themeColor="text2"/>
               </w:rPr>
             </w:pPr>
-            <w:r>
-              <w:rPr>
-                <w:rFonts w:ascii="Century Gothic" w:hAnsi="Century Gothic"/>
-                <w:b/>
-                <w:snapToGrid w:val="0"/>
-                <w:color w:val="1F497D" w:themeColor="text2"/>
-              </w:rPr>
-              <w:t xml:space="preserve">Masa patrón </w:t>
-            </w:r>
-            <w:proofErr w:type="spellStart"/>
-            <w:r>
-              <w:rPr>
-                <w:rFonts w:ascii="Century Gothic" w:hAnsi="Century Gothic"/>
-                <w:b/>
-                <w:snapToGrid w:val="0"/>
-                <w:color w:val="1F497D" w:themeColor="text2"/>
-              </w:rPr>
-              <w:t>Inox</w:t>
-            </w:r>
-            <w:proofErr w:type="spellEnd"/>
-            <w:r>
-              <w:rPr>
-                <w:rFonts w:ascii="Century Gothic" w:hAnsi="Century Gothic"/>
-                <w:b/>
-                <w:snapToGrid w:val="0"/>
-                <w:color w:val="1F497D" w:themeColor="text2"/>
-              </w:rPr>
-              <w:t xml:space="preserve"> China F2 5kg</w:t>
-            </w:r>
           </w:p>
         </w:tc>
         <w:tc>
@@ -3535,46 +2362,28 @@
                 <w:color w:val="1F497D" w:themeColor="text2"/>
               </w:rPr>
             </w:pPr>
-            <w:r>
+          </w:p>
+        </w:tc>
+        <w:tc>
+          <w:tcPr>
+            <w:tcW w:w="1276" w:type="dxa"/>
+            <w:tcBorders>
+              <w:top w:val="single" w:sz="6" w:space="0" w:color="auto"/>
+              <w:left w:val="single" w:sz="6" w:space="0" w:color="auto"/>
+              <w:bottom w:val="single" w:sz="6" w:space="0" w:color="auto"/>
+              <w:right w:val="single" w:sz="6" w:space="0" w:color="auto"/>
+            </w:tcBorders>
+          </w:tcPr>
+          <w:p>
+            <w:pPr>
+              <w:jc w:val="center"/>
               <w:rPr>
                 <w:rFonts w:ascii="Century Gothic" w:hAnsi="Century Gothic"/>
                 <w:b/>
                 <w:snapToGrid w:val="0"/>
                 <w:color w:val="1F497D" w:themeColor="text2"/>
               </w:rPr>
-              <w:t>D083F2-SW5001</w:t>
-            </w:r>
-          </w:p>
-        </w:tc>
-        <w:tc>
-          <w:tcPr>
-            <w:tcW w:w="1276" w:type="dxa"/>
-            <w:tcBorders>
-              <w:top w:val="single" w:sz="6" w:space="0" w:color="auto"/>
-              <w:left w:val="single" w:sz="6" w:space="0" w:color="auto"/>
-              <w:bottom w:val="single" w:sz="6" w:space="0" w:color="auto"/>
-              <w:right w:val="single" w:sz="6" w:space="0" w:color="auto"/>
-            </w:tcBorders>
-          </w:tcPr>
-          <w:p>
-            <w:pPr>
-              <w:jc w:val="center"/>
-              <w:rPr>
-                <w:rFonts w:ascii="Century Gothic" w:hAnsi="Century Gothic"/>
-                <w:b/>
-                <w:snapToGrid w:val="0"/>
-                <w:color w:val="1F497D" w:themeColor="text2"/>
-              </w:rPr>
-            </w:pPr>
-            <w:r>
-              <w:rPr>
-                <w:rFonts w:ascii="Century Gothic" w:hAnsi="Century Gothic"/>
-                <w:b/>
-                <w:snapToGrid w:val="0"/>
-                <w:color w:val="1F497D" w:themeColor="text2"/>
-              </w:rPr>
-              <w:t>M-2061</w:t>
-            </w:r>
+            </w:pPr>
           </w:p>
         </w:tc>
         <w:tc>
@@ -3594,26 +2403,6 @@
                 <w:color w:val="1F497D" w:themeColor="text2"/>
               </w:rPr>
             </w:pPr>
-            <w:proofErr w:type="spellStart"/>
-            <w:r>
-              <w:rPr>
-                <w:rFonts w:ascii="Century Gothic" w:hAnsi="Century Gothic"/>
-                <w:b/>
-                <w:snapToGrid w:val="0"/>
-                <w:color w:val="1F497D" w:themeColor="text2"/>
-              </w:rPr>
-              <w:t>Lab</w:t>
-            </w:r>
-            <w:proofErr w:type="spellEnd"/>
-            <w:r>
-              <w:rPr>
-                <w:rFonts w:ascii="Century Gothic" w:hAnsi="Century Gothic"/>
-                <w:b/>
-                <w:snapToGrid w:val="0"/>
-                <w:color w:val="1F497D" w:themeColor="text2"/>
-              </w:rPr>
-              <w:t>. Calibración</w:t>
-            </w:r>
           </w:p>
         </w:tc>
       </w:tr>
@@ -3669,35 +2458,6 @@
                 <w:color w:val="1F497D" w:themeColor="text2"/>
               </w:rPr>
             </w:pPr>
-            <w:r>
-              <w:rPr>
-                <w:rFonts w:ascii="Century Gothic" w:hAnsi="Century Gothic"/>
-                <w:b/>
-                <w:snapToGrid w:val="0"/>
-                <w:color w:val="1F497D" w:themeColor="text2"/>
-              </w:rPr>
-              <w:t xml:space="preserve">Masa patrón </w:t>
-            </w:r>
-            <w:proofErr w:type="spellStart"/>
-            <w:r>
-              <w:rPr>
-                <w:rFonts w:ascii="Century Gothic" w:hAnsi="Century Gothic"/>
-                <w:b/>
-                <w:snapToGrid w:val="0"/>
-                <w:color w:val="1F497D" w:themeColor="text2"/>
-              </w:rPr>
-              <w:t>Inox</w:t>
-            </w:r>
-            <w:proofErr w:type="spellEnd"/>
-            <w:r>
-              <w:rPr>
-                <w:rFonts w:ascii="Century Gothic" w:hAnsi="Century Gothic"/>
-                <w:b/>
-                <w:snapToGrid w:val="0"/>
-                <w:color w:val="1F497D" w:themeColor="text2"/>
-              </w:rPr>
-              <w:t xml:space="preserve"> China F2 10kg</w:t>
-            </w:r>
           </w:p>
         </w:tc>
         <w:tc>
@@ -3721,46 +2481,28 @@
                 <w:color w:val="1F497D" w:themeColor="text2"/>
               </w:rPr>
             </w:pPr>
-            <w:r>
+          </w:p>
+        </w:tc>
+        <w:tc>
+          <w:tcPr>
+            <w:tcW w:w="1276" w:type="dxa"/>
+            <w:tcBorders>
+              <w:top w:val="single" w:sz="6" w:space="0" w:color="auto"/>
+              <w:left w:val="single" w:sz="6" w:space="0" w:color="auto"/>
+              <w:bottom w:val="single" w:sz="6" w:space="0" w:color="auto"/>
+              <w:right w:val="single" w:sz="6" w:space="0" w:color="auto"/>
+            </w:tcBorders>
+          </w:tcPr>
+          <w:p>
+            <w:pPr>
+              <w:jc w:val="center"/>
               <w:rPr>
                 <w:rFonts w:ascii="Century Gothic" w:hAnsi="Century Gothic"/>
                 <w:b/>
                 <w:snapToGrid w:val="0"/>
                 <w:color w:val="1F497D" w:themeColor="text2"/>
               </w:rPr>
-              <w:t>D083F2-SW10001</w:t>
-            </w:r>
-          </w:p>
-        </w:tc>
-        <w:tc>
-          <w:tcPr>
-            <w:tcW w:w="1276" w:type="dxa"/>
-            <w:tcBorders>
-              <w:top w:val="single" w:sz="6" w:space="0" w:color="auto"/>
-              <w:left w:val="single" w:sz="6" w:space="0" w:color="auto"/>
-              <w:bottom w:val="single" w:sz="6" w:space="0" w:color="auto"/>
-              <w:right w:val="single" w:sz="6" w:space="0" w:color="auto"/>
-            </w:tcBorders>
-          </w:tcPr>
-          <w:p>
-            <w:pPr>
-              <w:jc w:val="center"/>
-              <w:rPr>
-                <w:rFonts w:ascii="Century Gothic" w:hAnsi="Century Gothic"/>
-                <w:b/>
-                <w:snapToGrid w:val="0"/>
-                <w:color w:val="1F497D" w:themeColor="text2"/>
-              </w:rPr>
-            </w:pPr>
-            <w:r>
-              <w:rPr>
-                <w:rFonts w:ascii="Century Gothic" w:hAnsi="Century Gothic"/>
-                <w:b/>
-                <w:snapToGrid w:val="0"/>
-                <w:color w:val="1F497D" w:themeColor="text2"/>
-              </w:rPr>
-              <w:t>M-2061</w:t>
-            </w:r>
+            </w:pPr>
           </w:p>
         </w:tc>
         <w:tc>
@@ -3780,26 +2522,6 @@
                 <w:color w:val="1F497D" w:themeColor="text2"/>
               </w:rPr>
             </w:pPr>
-            <w:proofErr w:type="spellStart"/>
-            <w:r>
-              <w:rPr>
-                <w:rFonts w:ascii="Century Gothic" w:hAnsi="Century Gothic"/>
-                <w:b/>
-                <w:snapToGrid w:val="0"/>
-                <w:color w:val="1F497D" w:themeColor="text2"/>
-              </w:rPr>
-              <w:t>Lab</w:t>
-            </w:r>
-            <w:proofErr w:type="spellEnd"/>
-            <w:r>
-              <w:rPr>
-                <w:rFonts w:ascii="Century Gothic" w:hAnsi="Century Gothic"/>
-                <w:b/>
-                <w:snapToGrid w:val="0"/>
-                <w:color w:val="1F497D" w:themeColor="text2"/>
-              </w:rPr>
-              <w:t>. Calibración</w:t>
-            </w:r>
           </w:p>
         </w:tc>
       </w:tr>
@@ -3855,35 +2577,6 @@
                 <w:color w:val="1F497D" w:themeColor="text2"/>
               </w:rPr>
             </w:pPr>
-            <w:r>
-              <w:rPr>
-                <w:rFonts w:ascii="Century Gothic" w:hAnsi="Century Gothic"/>
-                <w:b/>
-                <w:snapToGrid w:val="0"/>
-                <w:color w:val="1F497D" w:themeColor="text2"/>
-              </w:rPr>
-              <w:t xml:space="preserve">Masa patrón </w:t>
-            </w:r>
-            <w:proofErr w:type="spellStart"/>
-            <w:r>
-              <w:rPr>
-                <w:rFonts w:ascii="Century Gothic" w:hAnsi="Century Gothic"/>
-                <w:b/>
-                <w:snapToGrid w:val="0"/>
-                <w:color w:val="1F497D" w:themeColor="text2"/>
-              </w:rPr>
-              <w:t>Inox</w:t>
-            </w:r>
-            <w:proofErr w:type="spellEnd"/>
-            <w:r>
-              <w:rPr>
-                <w:rFonts w:ascii="Century Gothic" w:hAnsi="Century Gothic"/>
-                <w:b/>
-                <w:snapToGrid w:val="0"/>
-                <w:color w:val="1F497D" w:themeColor="text2"/>
-              </w:rPr>
-              <w:t xml:space="preserve"> China M1 10kg</w:t>
-            </w:r>
           </w:p>
         </w:tc>
         <w:tc>
@@ -3907,46 +2600,28 @@
                 <w:color w:val="1F497D" w:themeColor="text2"/>
               </w:rPr>
             </w:pPr>
-            <w:r>
+          </w:p>
+        </w:tc>
+        <w:tc>
+          <w:tcPr>
+            <w:tcW w:w="1276" w:type="dxa"/>
+            <w:tcBorders>
+              <w:top w:val="single" w:sz="6" w:space="0" w:color="auto"/>
+              <w:left w:val="single" w:sz="6" w:space="0" w:color="auto"/>
+              <w:bottom w:val="single" w:sz="6" w:space="0" w:color="auto"/>
+              <w:right w:val="single" w:sz="6" w:space="0" w:color="auto"/>
+            </w:tcBorders>
+          </w:tcPr>
+          <w:p>
+            <w:pPr>
+              <w:jc w:val="center"/>
               <w:rPr>
                 <w:rFonts w:ascii="Century Gothic" w:hAnsi="Century Gothic"/>
                 <w:b/>
                 <w:snapToGrid w:val="0"/>
                 <w:color w:val="1F497D" w:themeColor="text2"/>
               </w:rPr>
-              <w:t>M-008</w:t>
-            </w:r>
-          </w:p>
-        </w:tc>
-        <w:tc>
-          <w:tcPr>
-            <w:tcW w:w="1276" w:type="dxa"/>
-            <w:tcBorders>
-              <w:top w:val="single" w:sz="6" w:space="0" w:color="auto"/>
-              <w:left w:val="single" w:sz="6" w:space="0" w:color="auto"/>
-              <w:bottom w:val="single" w:sz="6" w:space="0" w:color="auto"/>
-              <w:right w:val="single" w:sz="6" w:space="0" w:color="auto"/>
-            </w:tcBorders>
-          </w:tcPr>
-          <w:p>
-            <w:pPr>
-              <w:jc w:val="center"/>
-              <w:rPr>
-                <w:rFonts w:ascii="Century Gothic" w:hAnsi="Century Gothic"/>
-                <w:b/>
-                <w:snapToGrid w:val="0"/>
-                <w:color w:val="1F497D" w:themeColor="text2"/>
-              </w:rPr>
-            </w:pPr>
-            <w:r>
-              <w:rPr>
-                <w:rFonts w:ascii="Century Gothic" w:hAnsi="Century Gothic"/>
-                <w:b/>
-                <w:snapToGrid w:val="0"/>
-                <w:color w:val="1F497D" w:themeColor="text2"/>
-              </w:rPr>
-              <w:t>M-2061</w:t>
-            </w:r>
+            </w:pPr>
           </w:p>
         </w:tc>
         <w:tc>
@@ -3966,26 +2641,6 @@
                 <w:color w:val="1F497D" w:themeColor="text2"/>
               </w:rPr>
             </w:pPr>
-            <w:proofErr w:type="spellStart"/>
-            <w:r>
-              <w:rPr>
-                <w:rFonts w:ascii="Century Gothic" w:hAnsi="Century Gothic"/>
-                <w:b/>
-                <w:snapToGrid w:val="0"/>
-                <w:color w:val="1F497D" w:themeColor="text2"/>
-              </w:rPr>
-              <w:t>Lab</w:t>
-            </w:r>
-            <w:proofErr w:type="spellEnd"/>
-            <w:r>
-              <w:rPr>
-                <w:rFonts w:ascii="Century Gothic" w:hAnsi="Century Gothic"/>
-                <w:b/>
-                <w:snapToGrid w:val="0"/>
-                <w:color w:val="1F497D" w:themeColor="text2"/>
-              </w:rPr>
-              <w:t>. Calibración</w:t>
-            </w:r>
           </w:p>
         </w:tc>
       </w:tr>
@@ -4041,26 +2696,6 @@
                 <w:color w:val="1F497D" w:themeColor="text2"/>
               </w:rPr>
             </w:pPr>
-            <w:proofErr w:type="spellStart"/>
-            <w:r>
-              <w:rPr>
-                <w:rFonts w:ascii="Century Gothic" w:hAnsi="Century Gothic"/>
-                <w:b/>
-                <w:snapToGrid w:val="0"/>
-                <w:color w:val="1F497D" w:themeColor="text2"/>
-              </w:rPr>
-              <w:t>Jgo</w:t>
-            </w:r>
-            <w:proofErr w:type="spellEnd"/>
-            <w:r>
-              <w:rPr>
-                <w:rFonts w:ascii="Century Gothic" w:hAnsi="Century Gothic"/>
-                <w:b/>
-                <w:snapToGrid w:val="0"/>
-                <w:color w:val="1F497D" w:themeColor="text2"/>
-              </w:rPr>
-              <w:t xml:space="preserve"> de masas Chinas E2 de 1mg a 500g</w:t>
-            </w:r>
           </w:p>
         </w:tc>
         <w:tc>
@@ -4084,46 +2719,28 @@
                 <w:color w:val="1F497D" w:themeColor="text2"/>
               </w:rPr>
             </w:pPr>
-            <w:r>
+          </w:p>
+        </w:tc>
+        <w:tc>
+          <w:tcPr>
+            <w:tcW w:w="1276" w:type="dxa"/>
+            <w:tcBorders>
+              <w:top w:val="single" w:sz="6" w:space="0" w:color="auto"/>
+              <w:left w:val="single" w:sz="6" w:space="0" w:color="auto"/>
+              <w:bottom w:val="single" w:sz="6" w:space="0" w:color="auto"/>
+              <w:right w:val="single" w:sz="6" w:space="0" w:color="auto"/>
+            </w:tcBorders>
+          </w:tcPr>
+          <w:p>
+            <w:pPr>
+              <w:jc w:val="center"/>
               <w:rPr>
                 <w:rFonts w:ascii="Century Gothic" w:hAnsi="Century Gothic"/>
                 <w:b/>
                 <w:snapToGrid w:val="0"/>
                 <w:color w:val="1F497D" w:themeColor="text2"/>
               </w:rPr>
-              <w:t>D083E2-SW-0501001</w:t>
-            </w:r>
-          </w:p>
-        </w:tc>
-        <w:tc>
-          <w:tcPr>
-            <w:tcW w:w="1276" w:type="dxa"/>
-            <w:tcBorders>
-              <w:top w:val="single" w:sz="6" w:space="0" w:color="auto"/>
-              <w:left w:val="single" w:sz="6" w:space="0" w:color="auto"/>
-              <w:bottom w:val="single" w:sz="6" w:space="0" w:color="auto"/>
-              <w:right w:val="single" w:sz="6" w:space="0" w:color="auto"/>
-            </w:tcBorders>
-          </w:tcPr>
-          <w:p>
-            <w:pPr>
-              <w:jc w:val="center"/>
-              <w:rPr>
-                <w:rFonts w:ascii="Century Gothic" w:hAnsi="Century Gothic"/>
-                <w:b/>
-                <w:snapToGrid w:val="0"/>
-                <w:color w:val="1F497D" w:themeColor="text2"/>
-              </w:rPr>
-            </w:pPr>
-            <w:r>
-              <w:rPr>
-                <w:rFonts w:ascii="Century Gothic" w:hAnsi="Century Gothic"/>
-                <w:b/>
-                <w:snapToGrid w:val="0"/>
-                <w:color w:val="1F497D" w:themeColor="text2"/>
-              </w:rPr>
-              <w:t>-</w:t>
-            </w:r>
+            </w:pPr>
           </w:p>
         </w:tc>
         <w:tc>
@@ -4143,26 +2760,6 @@
                 <w:color w:val="1F497D" w:themeColor="text2"/>
               </w:rPr>
             </w:pPr>
-            <w:proofErr w:type="spellStart"/>
-            <w:r>
-              <w:rPr>
-                <w:rFonts w:ascii="Century Gothic" w:hAnsi="Century Gothic"/>
-                <w:b/>
-                <w:snapToGrid w:val="0"/>
-                <w:color w:val="1F497D" w:themeColor="text2"/>
-              </w:rPr>
-              <w:t>Lab</w:t>
-            </w:r>
-            <w:proofErr w:type="spellEnd"/>
-            <w:r>
-              <w:rPr>
-                <w:rFonts w:ascii="Century Gothic" w:hAnsi="Century Gothic"/>
-                <w:b/>
-                <w:snapToGrid w:val="0"/>
-                <w:color w:val="1F497D" w:themeColor="text2"/>
-              </w:rPr>
-              <w:t>. Calibración</w:t>
-            </w:r>
           </w:p>
         </w:tc>
       </w:tr>
@@ -4223,25 +2820,7 @@
                 <w:snapToGrid w:val="0"/>
                 <w:color w:val="000000"/>
               </w:rPr>
-              <w:t xml:space="preserve">Masa patrón </w:t>
-            </w:r>
-            <w:proofErr w:type="spellStart"/>
-            <w:r>
-              <w:rPr>
-                <w:rFonts w:ascii="Century Gothic" w:hAnsi="Century Gothic"/>
-                <w:snapToGrid w:val="0"/>
-                <w:color w:val="000000"/>
-              </w:rPr>
-              <w:t>Inox</w:t>
-            </w:r>
-            <w:proofErr w:type="spellEnd"/>
-            <w:r>
-              <w:rPr>
-                <w:rFonts w:ascii="Century Gothic" w:hAnsi="Century Gothic"/>
-                <w:snapToGrid w:val="0"/>
-                <w:color w:val="000000"/>
-              </w:rPr>
-              <w:t xml:space="preserve"> China M1 400g</w:t>
+              <w:t>Masa patrón Inox China M1 400g</w:t>
             </w:r>
           </w:p>
         </w:tc>
@@ -4315,23 +2894,13 @@
             </w:tcBorders>
           </w:tcPr>
           <w:p>
-            <w:proofErr w:type="spellStart"/>
-            <w:r>
-              <w:rPr>
-                <w:rFonts w:ascii="Century Gothic" w:hAnsi="Century Gothic"/>
-                <w:snapToGrid w:val="0"/>
-                <w:color w:val="000000"/>
-              </w:rPr>
-              <w:t>Lab</w:t>
-            </w:r>
-            <w:proofErr w:type="spellEnd"/>
-            <w:r>
-              <w:rPr>
-                <w:rFonts w:ascii="Century Gothic" w:hAnsi="Century Gothic"/>
-                <w:snapToGrid w:val="0"/>
-                <w:color w:val="000000"/>
-              </w:rPr>
-              <w:t>.</w:t>
+            <w:r>
+              <w:rPr>
+                <w:rFonts w:ascii="Century Gothic" w:hAnsi="Century Gothic"/>
+                <w:snapToGrid w:val="0"/>
+                <w:color w:val="000000"/>
+              </w:rPr>
+              <w:t>Lab.</w:t>
             </w:r>
             <w:r>
               <w:rPr>
@@ -4395,23 +2964,13 @@
                 <w:color w:val="000000"/>
               </w:rPr>
             </w:pPr>
-            <w:proofErr w:type="spellStart"/>
-            <w:r>
-              <w:rPr>
-                <w:rFonts w:ascii="Century Gothic" w:hAnsi="Century Gothic"/>
-                <w:snapToGrid w:val="0"/>
-                <w:color w:val="000000"/>
-              </w:rPr>
-              <w:t>Jgo</w:t>
-            </w:r>
-            <w:proofErr w:type="spellEnd"/>
-            <w:r>
-              <w:rPr>
-                <w:rFonts w:ascii="Century Gothic" w:hAnsi="Century Gothic"/>
-                <w:snapToGrid w:val="0"/>
-                <w:color w:val="000000"/>
-              </w:rPr>
-              <w:t xml:space="preserve"> masas </w:t>
+            <w:r>
+              <w:rPr>
+                <w:rFonts w:ascii="Century Gothic" w:hAnsi="Century Gothic"/>
+                <w:snapToGrid w:val="0"/>
+                <w:color w:val="000000"/>
+              </w:rPr>
+              <w:t xml:space="preserve">Jgo masas </w:t>
             </w:r>
             <w:r>
               <w:rPr>
@@ -4500,23 +3059,13 @@
             </w:tcBorders>
           </w:tcPr>
           <w:p>
-            <w:proofErr w:type="spellStart"/>
-            <w:r>
-              <w:rPr>
-                <w:rFonts w:ascii="Century Gothic" w:hAnsi="Century Gothic"/>
-                <w:snapToGrid w:val="0"/>
-                <w:color w:val="000000"/>
-              </w:rPr>
-              <w:t>Lab</w:t>
-            </w:r>
-            <w:proofErr w:type="spellEnd"/>
-            <w:r>
-              <w:rPr>
-                <w:rFonts w:ascii="Century Gothic" w:hAnsi="Century Gothic"/>
-                <w:snapToGrid w:val="0"/>
-                <w:color w:val="000000"/>
-              </w:rPr>
-              <w:t>.</w:t>
+            <w:r>
+              <w:rPr>
+                <w:rFonts w:ascii="Century Gothic" w:hAnsi="Century Gothic"/>
+                <w:snapToGrid w:val="0"/>
+                <w:color w:val="000000"/>
+              </w:rPr>
+              <w:t>Lab.</w:t>
             </w:r>
             <w:r>
               <w:rPr>
@@ -4581,23 +3130,13 @@
                 <w:color w:val="1F497D" w:themeColor="text2"/>
               </w:rPr>
             </w:pPr>
-            <w:proofErr w:type="spellStart"/>
-            <w:r>
-              <w:rPr>
-                <w:rFonts w:ascii="Century Gothic" w:hAnsi="Century Gothic"/>
-                <w:snapToGrid w:val="0"/>
-                <w:color w:val="000000"/>
-              </w:rPr>
-              <w:t>Jgo</w:t>
-            </w:r>
-            <w:proofErr w:type="spellEnd"/>
-            <w:r>
-              <w:rPr>
-                <w:rFonts w:ascii="Century Gothic" w:hAnsi="Century Gothic"/>
-                <w:snapToGrid w:val="0"/>
-                <w:color w:val="000000"/>
-              </w:rPr>
-              <w:t xml:space="preserve"> de masas </w:t>
+            <w:r>
+              <w:rPr>
+                <w:rFonts w:ascii="Century Gothic" w:hAnsi="Century Gothic"/>
+                <w:snapToGrid w:val="0"/>
+                <w:color w:val="000000"/>
+              </w:rPr>
+              <w:t xml:space="preserve">Jgo de masas </w:t>
             </w:r>
             <w:r>
               <w:rPr>
@@ -4694,7 +3233,6 @@
                 <w:color w:val="1F497D" w:themeColor="text2"/>
               </w:rPr>
             </w:pPr>
-            <w:proofErr w:type="spellStart"/>
             <w:r>
               <w:rPr>
                 <w:rFonts w:ascii="Century Gothic" w:hAnsi="Century Gothic"/>
@@ -4703,7 +3241,6 @@
               </w:rPr>
               <w:t>Lab</w:t>
             </w:r>
-            <w:proofErr w:type="spellEnd"/>
             <w:r>
               <w:rPr>
                 <w:rFonts w:ascii="Century Gothic" w:hAnsi="Century Gothic"/>
@@ -4781,25 +3318,7 @@
                 <w:snapToGrid w:val="0"/>
                 <w:color w:val="000000"/>
               </w:rPr>
-              <w:t xml:space="preserve">Masa patrón </w:t>
-            </w:r>
-            <w:proofErr w:type="spellStart"/>
-            <w:r>
-              <w:rPr>
-                <w:rFonts w:ascii="Century Gothic" w:hAnsi="Century Gothic"/>
-                <w:snapToGrid w:val="0"/>
-                <w:color w:val="000000"/>
-              </w:rPr>
-              <w:t>Inox</w:t>
-            </w:r>
-            <w:proofErr w:type="spellEnd"/>
-            <w:r>
-              <w:rPr>
-                <w:rFonts w:ascii="Century Gothic" w:hAnsi="Century Gothic"/>
-                <w:snapToGrid w:val="0"/>
-                <w:color w:val="000000"/>
-              </w:rPr>
-              <w:t xml:space="preserve"> China M1 2kg</w:t>
+              <w:t>Masa patrón Inox China M1 2kg</w:t>
             </w:r>
           </w:p>
         </w:tc>
@@ -4873,23 +3392,13 @@
             </w:tcBorders>
           </w:tcPr>
           <w:p>
-            <w:proofErr w:type="spellStart"/>
-            <w:r>
-              <w:rPr>
-                <w:rFonts w:ascii="Century Gothic" w:hAnsi="Century Gothic"/>
-                <w:snapToGrid w:val="0"/>
-                <w:color w:val="000000"/>
-              </w:rPr>
-              <w:t>Lab</w:t>
-            </w:r>
-            <w:proofErr w:type="spellEnd"/>
-            <w:r>
-              <w:rPr>
-                <w:rFonts w:ascii="Century Gothic" w:hAnsi="Century Gothic"/>
-                <w:snapToGrid w:val="0"/>
-                <w:color w:val="000000"/>
-              </w:rPr>
-              <w:t>.</w:t>
+            <w:r>
+              <w:rPr>
+                <w:rFonts w:ascii="Century Gothic" w:hAnsi="Century Gothic"/>
+                <w:snapToGrid w:val="0"/>
+                <w:color w:val="000000"/>
+              </w:rPr>
+              <w:t>Lab.</w:t>
             </w:r>
             <w:r>
               <w:rPr>
@@ -5143,7 +3652,6 @@
             </w:tcBorders>
           </w:tcPr>
           <w:p>
-            <w:proofErr w:type="spellStart"/>
             <w:r>
               <w:rPr>
                 <w:rFonts w:ascii="Century Gothic" w:hAnsi="Century Gothic"/>
@@ -5152,7 +3660,6 @@
               </w:rPr>
               <w:t>Lab</w:t>
             </w:r>
-            <w:proofErr w:type="spellEnd"/>
             <w:r>
               <w:rPr>
                 <w:rFonts w:ascii="Century Gothic" w:hAnsi="Century Gothic"/>
@@ -5335,23 +3842,13 @@
             </w:tcBorders>
           </w:tcPr>
           <w:p>
-            <w:proofErr w:type="spellStart"/>
-            <w:r>
-              <w:rPr>
-                <w:rFonts w:ascii="Century Gothic" w:hAnsi="Century Gothic"/>
-                <w:snapToGrid w:val="0"/>
-                <w:color w:val="000000"/>
-              </w:rPr>
-              <w:t>Lab</w:t>
-            </w:r>
-            <w:proofErr w:type="spellEnd"/>
-            <w:r>
-              <w:rPr>
-                <w:rFonts w:ascii="Century Gothic" w:hAnsi="Century Gothic"/>
-                <w:snapToGrid w:val="0"/>
-                <w:color w:val="000000"/>
-              </w:rPr>
-              <w:t>.</w:t>
+            <w:r>
+              <w:rPr>
+                <w:rFonts w:ascii="Century Gothic" w:hAnsi="Century Gothic"/>
+                <w:snapToGrid w:val="0"/>
+                <w:color w:val="000000"/>
+              </w:rPr>
+              <w:t>Lab.</w:t>
             </w:r>
             <w:r>
               <w:rPr>
@@ -5535,23 +4032,13 @@
             </w:tcBorders>
           </w:tcPr>
           <w:p>
-            <w:proofErr w:type="spellStart"/>
-            <w:r>
-              <w:rPr>
-                <w:rFonts w:ascii="Century Gothic" w:hAnsi="Century Gothic"/>
-                <w:snapToGrid w:val="0"/>
-                <w:color w:val="000000"/>
-              </w:rPr>
-              <w:t>Lab</w:t>
-            </w:r>
-            <w:proofErr w:type="spellEnd"/>
-            <w:r>
-              <w:rPr>
-                <w:rFonts w:ascii="Century Gothic" w:hAnsi="Century Gothic"/>
-                <w:snapToGrid w:val="0"/>
-                <w:color w:val="000000"/>
-              </w:rPr>
-              <w:t>.</w:t>
+            <w:r>
+              <w:rPr>
+                <w:rFonts w:ascii="Century Gothic" w:hAnsi="Century Gothic"/>
+                <w:snapToGrid w:val="0"/>
+                <w:color w:val="000000"/>
+              </w:rPr>
+              <w:t>Lab.</w:t>
             </w:r>
             <w:r>
               <w:rPr>
@@ -5730,23 +4217,13 @@
             </w:tcBorders>
           </w:tcPr>
           <w:p>
-            <w:proofErr w:type="spellStart"/>
-            <w:r>
-              <w:rPr>
-                <w:rFonts w:ascii="Century Gothic" w:hAnsi="Century Gothic"/>
-                <w:snapToGrid w:val="0"/>
-                <w:color w:val="000000"/>
-              </w:rPr>
-              <w:t>Lab</w:t>
-            </w:r>
-            <w:proofErr w:type="spellEnd"/>
-            <w:r>
-              <w:rPr>
-                <w:rFonts w:ascii="Century Gothic" w:hAnsi="Century Gothic"/>
-                <w:snapToGrid w:val="0"/>
-                <w:color w:val="000000"/>
-              </w:rPr>
-              <w:t>.</w:t>
+            <w:r>
+              <w:rPr>
+                <w:rFonts w:ascii="Century Gothic" w:hAnsi="Century Gothic"/>
+                <w:snapToGrid w:val="0"/>
+                <w:color w:val="000000"/>
+              </w:rPr>
+              <w:t>Lab.</w:t>
             </w:r>
             <w:r>
               <w:rPr>
@@ -5925,23 +4402,13 @@
             </w:tcBorders>
           </w:tcPr>
           <w:p>
-            <w:proofErr w:type="spellStart"/>
-            <w:r>
-              <w:rPr>
-                <w:rFonts w:ascii="Century Gothic" w:hAnsi="Century Gothic"/>
-                <w:snapToGrid w:val="0"/>
-                <w:color w:val="000000"/>
-              </w:rPr>
-              <w:t>Lab</w:t>
-            </w:r>
-            <w:proofErr w:type="spellEnd"/>
-            <w:r>
-              <w:rPr>
-                <w:rFonts w:ascii="Century Gothic" w:hAnsi="Century Gothic"/>
-                <w:snapToGrid w:val="0"/>
-                <w:color w:val="000000"/>
-              </w:rPr>
-              <w:t>.</w:t>
+            <w:r>
+              <w:rPr>
+                <w:rFonts w:ascii="Century Gothic" w:hAnsi="Century Gothic"/>
+                <w:snapToGrid w:val="0"/>
+                <w:color w:val="000000"/>
+              </w:rPr>
+              <w:t>Lab.</w:t>
             </w:r>
             <w:r>
               <w:rPr>
@@ -6117,23 +4584,13 @@
             </w:tcBorders>
           </w:tcPr>
           <w:p>
-            <w:proofErr w:type="spellStart"/>
-            <w:r>
-              <w:rPr>
-                <w:rFonts w:ascii="Century Gothic" w:hAnsi="Century Gothic"/>
-                <w:snapToGrid w:val="0"/>
-                <w:color w:val="000000"/>
-              </w:rPr>
-              <w:t>Lab</w:t>
-            </w:r>
-            <w:proofErr w:type="spellEnd"/>
-            <w:r>
-              <w:rPr>
-                <w:rFonts w:ascii="Century Gothic" w:hAnsi="Century Gothic"/>
-                <w:snapToGrid w:val="0"/>
-                <w:color w:val="000000"/>
-              </w:rPr>
-              <w:t>.</w:t>
+            <w:r>
+              <w:rPr>
+                <w:rFonts w:ascii="Century Gothic" w:hAnsi="Century Gothic"/>
+                <w:snapToGrid w:val="0"/>
+                <w:color w:val="000000"/>
+              </w:rPr>
+              <w:t>Lab.</w:t>
             </w:r>
             <w:r>
               <w:rPr>
@@ -6312,23 +4769,13 @@
             </w:tcBorders>
           </w:tcPr>
           <w:p>
-            <w:proofErr w:type="spellStart"/>
-            <w:r>
-              <w:rPr>
-                <w:rFonts w:ascii="Century Gothic" w:hAnsi="Century Gothic"/>
-                <w:snapToGrid w:val="0"/>
-                <w:color w:val="000000"/>
-              </w:rPr>
-              <w:t>Lab</w:t>
-            </w:r>
-            <w:proofErr w:type="spellEnd"/>
-            <w:r>
-              <w:rPr>
-                <w:rFonts w:ascii="Century Gothic" w:hAnsi="Century Gothic"/>
-                <w:snapToGrid w:val="0"/>
-                <w:color w:val="000000"/>
-              </w:rPr>
-              <w:t>.</w:t>
+            <w:r>
+              <w:rPr>
+                <w:rFonts w:ascii="Century Gothic" w:hAnsi="Century Gothic"/>
+                <w:snapToGrid w:val="0"/>
+                <w:color w:val="000000"/>
+              </w:rPr>
+              <w:t>Lab.</w:t>
             </w:r>
             <w:r>
               <w:rPr>
@@ -6499,23 +4946,13 @@
             </w:tcBorders>
           </w:tcPr>
           <w:p>
-            <w:proofErr w:type="spellStart"/>
-            <w:r>
-              <w:rPr>
-                <w:rFonts w:ascii="Century Gothic" w:hAnsi="Century Gothic"/>
-                <w:snapToGrid w:val="0"/>
-                <w:color w:val="000000"/>
-              </w:rPr>
-              <w:t>Lab</w:t>
-            </w:r>
-            <w:proofErr w:type="spellEnd"/>
-            <w:r>
-              <w:rPr>
-                <w:rFonts w:ascii="Century Gothic" w:hAnsi="Century Gothic"/>
-                <w:snapToGrid w:val="0"/>
-                <w:color w:val="000000"/>
-              </w:rPr>
-              <w:t>.</w:t>
+            <w:r>
+              <w:rPr>
+                <w:rFonts w:ascii="Century Gothic" w:hAnsi="Century Gothic"/>
+                <w:snapToGrid w:val="0"/>
+                <w:color w:val="000000"/>
+              </w:rPr>
+              <w:t>Lab.</w:t>
             </w:r>
             <w:r>
               <w:rPr>
@@ -6654,7 +5091,6 @@
             </w:tcBorders>
           </w:tcPr>
           <w:p>
-            <w:proofErr w:type="spellStart"/>
             <w:r>
               <w:rPr>
                 <w:rFonts w:ascii="Century Gothic" w:hAnsi="Century Gothic"/>
@@ -6663,7 +5099,6 @@
               </w:rPr>
               <w:t>Lab</w:t>
             </w:r>
-            <w:proofErr w:type="spellEnd"/>
             <w:r>
               <w:rPr>
                 <w:rFonts w:ascii="Century Gothic" w:hAnsi="Century Gothic"/>
@@ -6809,23 +5244,13 @@
             </w:tcBorders>
           </w:tcPr>
           <w:p>
-            <w:proofErr w:type="spellStart"/>
-            <w:r>
-              <w:rPr>
-                <w:rFonts w:ascii="Century Gothic" w:hAnsi="Century Gothic"/>
-                <w:snapToGrid w:val="0"/>
-                <w:color w:val="000000"/>
-              </w:rPr>
-              <w:t>Lab</w:t>
-            </w:r>
-            <w:proofErr w:type="spellEnd"/>
-            <w:r>
-              <w:rPr>
-                <w:rFonts w:ascii="Century Gothic" w:hAnsi="Century Gothic"/>
-                <w:snapToGrid w:val="0"/>
-                <w:color w:val="000000"/>
-              </w:rPr>
-              <w:t>.</w:t>
+            <w:r>
+              <w:rPr>
+                <w:rFonts w:ascii="Century Gothic" w:hAnsi="Century Gothic"/>
+                <w:snapToGrid w:val="0"/>
+                <w:color w:val="000000"/>
+              </w:rPr>
+              <w:t>Lab.</w:t>
             </w:r>
             <w:r>
               <w:rPr>
@@ -6966,23 +5391,13 @@
             </w:tcBorders>
           </w:tcPr>
           <w:p>
-            <w:proofErr w:type="spellStart"/>
-            <w:r>
-              <w:rPr>
-                <w:rFonts w:ascii="Century Gothic" w:hAnsi="Century Gothic"/>
-                <w:snapToGrid w:val="0"/>
-                <w:color w:val="000000"/>
-              </w:rPr>
-              <w:t>Lab</w:t>
-            </w:r>
-            <w:proofErr w:type="spellEnd"/>
-            <w:r>
-              <w:rPr>
-                <w:rFonts w:ascii="Century Gothic" w:hAnsi="Century Gothic"/>
-                <w:snapToGrid w:val="0"/>
-                <w:color w:val="000000"/>
-              </w:rPr>
-              <w:t>.</w:t>
+            <w:r>
+              <w:rPr>
+                <w:rFonts w:ascii="Century Gothic" w:hAnsi="Century Gothic"/>
+                <w:snapToGrid w:val="0"/>
+                <w:color w:val="000000"/>
+              </w:rPr>
+              <w:t>Lab.</w:t>
             </w:r>
             <w:r>
               <w:rPr>
@@ -7123,23 +5538,13 @@
             </w:tcBorders>
           </w:tcPr>
           <w:p>
-            <w:proofErr w:type="spellStart"/>
-            <w:r>
-              <w:rPr>
-                <w:rFonts w:ascii="Century Gothic" w:hAnsi="Century Gothic"/>
-                <w:snapToGrid w:val="0"/>
-                <w:color w:val="000000"/>
-              </w:rPr>
-              <w:t>Lab</w:t>
-            </w:r>
-            <w:proofErr w:type="spellEnd"/>
-            <w:r>
-              <w:rPr>
-                <w:rFonts w:ascii="Century Gothic" w:hAnsi="Century Gothic"/>
-                <w:snapToGrid w:val="0"/>
-                <w:color w:val="000000"/>
-              </w:rPr>
-              <w:t>.</w:t>
+            <w:r>
+              <w:rPr>
+                <w:rFonts w:ascii="Century Gothic" w:hAnsi="Century Gothic"/>
+                <w:snapToGrid w:val="0"/>
+                <w:color w:val="000000"/>
+              </w:rPr>
+              <w:t>Lab.</w:t>
             </w:r>
             <w:r>
               <w:rPr>
@@ -7181,6 +5586,7 @@
                 <w:snapToGrid w:val="0"/>
                 <w:color w:val="000000"/>
               </w:rPr>
+              <w:lastRenderedPageBreak/>
               <w:t>38</w:t>
             </w:r>
           </w:p>
@@ -7283,23 +5689,13 @@
             </w:tcBorders>
           </w:tcPr>
           <w:p>
-            <w:proofErr w:type="spellStart"/>
-            <w:r>
-              <w:rPr>
-                <w:rFonts w:ascii="Century Gothic" w:hAnsi="Century Gothic"/>
-                <w:snapToGrid w:val="0"/>
-                <w:color w:val="000000"/>
-              </w:rPr>
-              <w:t>Lab</w:t>
-            </w:r>
-            <w:proofErr w:type="spellEnd"/>
-            <w:r>
-              <w:rPr>
-                <w:rFonts w:ascii="Century Gothic" w:hAnsi="Century Gothic"/>
-                <w:snapToGrid w:val="0"/>
-                <w:color w:val="000000"/>
-              </w:rPr>
-              <w:t>.</w:t>
+            <w:r>
+              <w:rPr>
+                <w:rFonts w:ascii="Century Gothic" w:hAnsi="Century Gothic"/>
+                <w:snapToGrid w:val="0"/>
+                <w:color w:val="000000"/>
+              </w:rPr>
+              <w:t>Lab.</w:t>
             </w:r>
             <w:r>
               <w:rPr>
@@ -7443,23 +5839,13 @@
             </w:tcBorders>
           </w:tcPr>
           <w:p>
-            <w:proofErr w:type="spellStart"/>
-            <w:r>
-              <w:rPr>
-                <w:rFonts w:ascii="Century Gothic" w:hAnsi="Century Gothic"/>
-                <w:snapToGrid w:val="0"/>
-                <w:color w:val="000000"/>
-              </w:rPr>
-              <w:t>Lab</w:t>
-            </w:r>
-            <w:proofErr w:type="spellEnd"/>
-            <w:r>
-              <w:rPr>
-                <w:rFonts w:ascii="Century Gothic" w:hAnsi="Century Gothic"/>
-                <w:snapToGrid w:val="0"/>
-                <w:color w:val="000000"/>
-              </w:rPr>
-              <w:t>.</w:t>
+            <w:r>
+              <w:rPr>
+                <w:rFonts w:ascii="Century Gothic" w:hAnsi="Century Gothic"/>
+                <w:snapToGrid w:val="0"/>
+                <w:color w:val="000000"/>
+              </w:rPr>
+              <w:t>Lab.</w:t>
             </w:r>
             <w:r>
               <w:rPr>
@@ -7501,7 +5887,6 @@
                 <w:snapToGrid w:val="0"/>
                 <w:color w:val="000000"/>
               </w:rPr>
-              <w:lastRenderedPageBreak/>
               <w:t>40</w:t>
             </w:r>
           </w:p>
@@ -7604,23 +5989,13 @@
             </w:tcBorders>
           </w:tcPr>
           <w:p>
-            <w:proofErr w:type="spellStart"/>
-            <w:r>
-              <w:rPr>
-                <w:rFonts w:ascii="Century Gothic" w:hAnsi="Century Gothic"/>
-                <w:snapToGrid w:val="0"/>
-                <w:color w:val="000000"/>
-              </w:rPr>
-              <w:t>Lab</w:t>
-            </w:r>
-            <w:proofErr w:type="spellEnd"/>
-            <w:r>
-              <w:rPr>
-                <w:rFonts w:ascii="Century Gothic" w:hAnsi="Century Gothic"/>
-                <w:snapToGrid w:val="0"/>
-                <w:color w:val="000000"/>
-              </w:rPr>
-              <w:t>.</w:t>
+            <w:r>
+              <w:rPr>
+                <w:rFonts w:ascii="Century Gothic" w:hAnsi="Century Gothic"/>
+                <w:snapToGrid w:val="0"/>
+                <w:color w:val="000000"/>
+              </w:rPr>
+              <w:t>Lab.</w:t>
             </w:r>
             <w:r>
               <w:rPr>
@@ -7764,23 +6139,13 @@
             </w:tcBorders>
           </w:tcPr>
           <w:p>
-            <w:proofErr w:type="spellStart"/>
-            <w:r>
-              <w:rPr>
-                <w:rFonts w:ascii="Century Gothic" w:hAnsi="Century Gothic"/>
-                <w:snapToGrid w:val="0"/>
-                <w:color w:val="000000"/>
-              </w:rPr>
-              <w:t>Lab</w:t>
-            </w:r>
-            <w:proofErr w:type="spellEnd"/>
-            <w:r>
-              <w:rPr>
-                <w:rFonts w:ascii="Century Gothic" w:hAnsi="Century Gothic"/>
-                <w:snapToGrid w:val="0"/>
-                <w:color w:val="000000"/>
-              </w:rPr>
-              <w:t>.</w:t>
+            <w:r>
+              <w:rPr>
+                <w:rFonts w:ascii="Century Gothic" w:hAnsi="Century Gothic"/>
+                <w:snapToGrid w:val="0"/>
+                <w:color w:val="000000"/>
+              </w:rPr>
+              <w:t>Lab.</w:t>
             </w:r>
             <w:r>
               <w:rPr>
@@ -7924,7 +6289,6 @@
             </w:tcBorders>
           </w:tcPr>
           <w:p>
-            <w:proofErr w:type="spellStart"/>
             <w:r>
               <w:rPr>
                 <w:rFonts w:ascii="Century Gothic" w:hAnsi="Century Gothic"/>
@@ -7933,7 +6297,6 @@
               </w:rPr>
               <w:t>Lab</w:t>
             </w:r>
-            <w:proofErr w:type="spellEnd"/>
             <w:r>
               <w:rPr>
                 <w:rFonts w:ascii="Century Gothic" w:hAnsi="Century Gothic"/>
@@ -8084,23 +6447,13 @@
             </w:tcBorders>
           </w:tcPr>
           <w:p>
-            <w:proofErr w:type="spellStart"/>
-            <w:r>
-              <w:rPr>
-                <w:rFonts w:ascii="Century Gothic" w:hAnsi="Century Gothic"/>
-                <w:snapToGrid w:val="0"/>
-                <w:color w:val="000000"/>
-              </w:rPr>
-              <w:t>Lab</w:t>
-            </w:r>
-            <w:proofErr w:type="spellEnd"/>
-            <w:r>
-              <w:rPr>
-                <w:rFonts w:ascii="Century Gothic" w:hAnsi="Century Gothic"/>
-                <w:snapToGrid w:val="0"/>
-                <w:color w:val="000000"/>
-              </w:rPr>
-              <w:t>.</w:t>
+            <w:r>
+              <w:rPr>
+                <w:rFonts w:ascii="Century Gothic" w:hAnsi="Century Gothic"/>
+                <w:snapToGrid w:val="0"/>
+                <w:color w:val="000000"/>
+              </w:rPr>
+              <w:t>Lab.</w:t>
             </w:r>
             <w:r>
               <w:rPr>
@@ -8244,23 +6597,13 @@
             </w:tcBorders>
           </w:tcPr>
           <w:p>
-            <w:proofErr w:type="spellStart"/>
-            <w:r>
-              <w:rPr>
-                <w:rFonts w:ascii="Century Gothic" w:hAnsi="Century Gothic"/>
-                <w:snapToGrid w:val="0"/>
-                <w:color w:val="000000"/>
-              </w:rPr>
-              <w:t>Lab</w:t>
-            </w:r>
-            <w:proofErr w:type="spellEnd"/>
-            <w:r>
-              <w:rPr>
-                <w:rFonts w:ascii="Century Gothic" w:hAnsi="Century Gothic"/>
-                <w:snapToGrid w:val="0"/>
-                <w:color w:val="000000"/>
-              </w:rPr>
-              <w:t>.</w:t>
+            <w:r>
+              <w:rPr>
+                <w:rFonts w:ascii="Century Gothic" w:hAnsi="Century Gothic"/>
+                <w:snapToGrid w:val="0"/>
+                <w:color w:val="000000"/>
+              </w:rPr>
+              <w:t>Lab.</w:t>
             </w:r>
             <w:r>
               <w:rPr>
@@ -8404,23 +6747,13 @@
             </w:tcBorders>
           </w:tcPr>
           <w:p>
-            <w:proofErr w:type="spellStart"/>
-            <w:r>
-              <w:rPr>
-                <w:rFonts w:ascii="Century Gothic" w:hAnsi="Century Gothic"/>
-                <w:snapToGrid w:val="0"/>
-                <w:color w:val="000000"/>
-              </w:rPr>
-              <w:t>Lab</w:t>
-            </w:r>
-            <w:proofErr w:type="spellEnd"/>
-            <w:r>
-              <w:rPr>
-                <w:rFonts w:ascii="Century Gothic" w:hAnsi="Century Gothic"/>
-                <w:snapToGrid w:val="0"/>
-                <w:color w:val="000000"/>
-              </w:rPr>
-              <w:t>.</w:t>
+            <w:r>
+              <w:rPr>
+                <w:rFonts w:ascii="Century Gothic" w:hAnsi="Century Gothic"/>
+                <w:snapToGrid w:val="0"/>
+                <w:color w:val="000000"/>
+              </w:rPr>
+              <w:t>Lab.</w:t>
             </w:r>
             <w:r>
               <w:rPr>
@@ -8564,23 +6897,13 @@
             </w:tcBorders>
           </w:tcPr>
           <w:p>
-            <w:proofErr w:type="spellStart"/>
-            <w:r>
-              <w:rPr>
-                <w:rFonts w:ascii="Century Gothic" w:hAnsi="Century Gothic"/>
-                <w:snapToGrid w:val="0"/>
-                <w:color w:val="000000"/>
-              </w:rPr>
-              <w:t>Lab</w:t>
-            </w:r>
-            <w:proofErr w:type="spellEnd"/>
-            <w:r>
-              <w:rPr>
-                <w:rFonts w:ascii="Century Gothic" w:hAnsi="Century Gothic"/>
-                <w:snapToGrid w:val="0"/>
-                <w:color w:val="000000"/>
-              </w:rPr>
-              <w:t>.</w:t>
+            <w:r>
+              <w:rPr>
+                <w:rFonts w:ascii="Century Gothic" w:hAnsi="Century Gothic"/>
+                <w:snapToGrid w:val="0"/>
+                <w:color w:val="000000"/>
+              </w:rPr>
+              <w:t>Lab.</w:t>
             </w:r>
             <w:r>
               <w:rPr>
@@ -8724,7 +7047,6 @@
             </w:tcBorders>
           </w:tcPr>
           <w:p>
-            <w:proofErr w:type="spellStart"/>
             <w:r>
               <w:rPr>
                 <w:rFonts w:ascii="Century Gothic" w:hAnsi="Century Gothic"/>
@@ -8733,7 +7055,6 @@
               </w:rPr>
               <w:t>Lab</w:t>
             </w:r>
-            <w:proofErr w:type="spellEnd"/>
             <w:r>
               <w:rPr>
                 <w:rFonts w:ascii="Century Gothic" w:hAnsi="Century Gothic"/>
@@ -8884,23 +7205,13 @@
             </w:tcBorders>
           </w:tcPr>
           <w:p>
-            <w:proofErr w:type="spellStart"/>
-            <w:r>
-              <w:rPr>
-                <w:rFonts w:ascii="Century Gothic" w:hAnsi="Century Gothic"/>
-                <w:snapToGrid w:val="0"/>
-                <w:color w:val="000000"/>
-              </w:rPr>
-              <w:t>Lab</w:t>
-            </w:r>
-            <w:proofErr w:type="spellEnd"/>
-            <w:r>
-              <w:rPr>
-                <w:rFonts w:ascii="Century Gothic" w:hAnsi="Century Gothic"/>
-                <w:snapToGrid w:val="0"/>
-                <w:color w:val="000000"/>
-              </w:rPr>
-              <w:t>.</w:t>
+            <w:r>
+              <w:rPr>
+                <w:rFonts w:ascii="Century Gothic" w:hAnsi="Century Gothic"/>
+                <w:snapToGrid w:val="0"/>
+                <w:color w:val="000000"/>
+              </w:rPr>
+              <w:t>Lab.</w:t>
             </w:r>
             <w:r>
               <w:rPr>
@@ -9044,23 +7355,13 @@
             </w:tcBorders>
           </w:tcPr>
           <w:p>
-            <w:proofErr w:type="spellStart"/>
-            <w:r>
-              <w:rPr>
-                <w:rFonts w:ascii="Century Gothic" w:hAnsi="Century Gothic"/>
-                <w:snapToGrid w:val="0"/>
-                <w:color w:val="000000"/>
-              </w:rPr>
-              <w:t>Lab</w:t>
-            </w:r>
-            <w:proofErr w:type="spellEnd"/>
-            <w:r>
-              <w:rPr>
-                <w:rFonts w:ascii="Century Gothic" w:hAnsi="Century Gothic"/>
-                <w:snapToGrid w:val="0"/>
-                <w:color w:val="000000"/>
-              </w:rPr>
-              <w:t>.</w:t>
+            <w:r>
+              <w:rPr>
+                <w:rFonts w:ascii="Century Gothic" w:hAnsi="Century Gothic"/>
+                <w:snapToGrid w:val="0"/>
+                <w:color w:val="000000"/>
+              </w:rPr>
+              <w:t>Lab.</w:t>
             </w:r>
             <w:r>
               <w:rPr>
@@ -9204,23 +7505,13 @@
             </w:tcBorders>
           </w:tcPr>
           <w:p>
-            <w:proofErr w:type="spellStart"/>
-            <w:r>
-              <w:rPr>
-                <w:rFonts w:ascii="Century Gothic" w:hAnsi="Century Gothic"/>
-                <w:snapToGrid w:val="0"/>
-                <w:color w:val="000000"/>
-              </w:rPr>
-              <w:t>Lab</w:t>
-            </w:r>
-            <w:proofErr w:type="spellEnd"/>
-            <w:r>
-              <w:rPr>
-                <w:rFonts w:ascii="Century Gothic" w:hAnsi="Century Gothic"/>
-                <w:snapToGrid w:val="0"/>
-                <w:color w:val="000000"/>
-              </w:rPr>
-              <w:t>.</w:t>
+            <w:r>
+              <w:rPr>
+                <w:rFonts w:ascii="Century Gothic" w:hAnsi="Century Gothic"/>
+                <w:snapToGrid w:val="0"/>
+                <w:color w:val="000000"/>
+              </w:rPr>
+              <w:t>Lab.</w:t>
             </w:r>
             <w:r>
               <w:rPr>
@@ -12950,7 +11241,6 @@
                 <w:b/>
               </w:rPr>
             </w:pPr>
-            <w:proofErr w:type="spellStart"/>
             <w:r>
               <w:rPr>
                 <w:rFonts w:ascii="Century Gothic" w:hAnsi="Century Gothic"/>
@@ -12958,17 +11248,7 @@
                 <w:snapToGrid w:val="0"/>
                 <w:color w:val="000000"/>
               </w:rPr>
-              <w:t>Lab</w:t>
-            </w:r>
-            <w:proofErr w:type="spellEnd"/>
-            <w:r>
-              <w:rPr>
-                <w:rFonts w:ascii="Century Gothic" w:hAnsi="Century Gothic"/>
-                <w:b/>
-                <w:snapToGrid w:val="0"/>
-                <w:color w:val="000000"/>
-              </w:rPr>
-              <w:t>. Calibración</w:t>
+              <w:t>Lab. Calibración</w:t>
             </w:r>
           </w:p>
         </w:tc>
@@ -13570,6 +11850,7 @@
                 <w:snapToGrid w:val="0"/>
                 <w:color w:val="000000"/>
               </w:rPr>
+              <w:lastRenderedPageBreak/>
               <w:t>81</w:t>
             </w:r>
           </w:p>
@@ -13854,7 +12135,6 @@
                 <w:snapToGrid w:val="0"/>
                 <w:color w:val="000000"/>
               </w:rPr>
-              <w:lastRenderedPageBreak/>
               <w:t>83</w:t>
             </w:r>
           </w:p>
@@ -18913,7 +17193,6 @@
             </w:tcBorders>
           </w:tcPr>
           <w:p>
-            <w:proofErr w:type="spellStart"/>
             <w:r>
               <w:rPr>
                 <w:rFonts w:ascii="Century Gothic" w:hAnsi="Century Gothic"/>
@@ -18922,7 +17201,6 @@
               </w:rPr>
               <w:t>Lab</w:t>
             </w:r>
-            <w:proofErr w:type="spellEnd"/>
             <w:r>
               <w:rPr>
                 <w:rFonts w:ascii="Century Gothic" w:hAnsi="Century Gothic"/>
@@ -19105,23 +17383,13 @@
             </w:tcBorders>
           </w:tcPr>
           <w:p>
-            <w:proofErr w:type="spellStart"/>
-            <w:r>
-              <w:rPr>
-                <w:rFonts w:ascii="Century Gothic" w:hAnsi="Century Gothic"/>
-                <w:snapToGrid w:val="0"/>
-                <w:color w:val="000000"/>
-              </w:rPr>
-              <w:t>Lab</w:t>
-            </w:r>
-            <w:proofErr w:type="spellEnd"/>
-            <w:r>
-              <w:rPr>
-                <w:rFonts w:ascii="Century Gothic" w:hAnsi="Century Gothic"/>
-                <w:snapToGrid w:val="0"/>
-                <w:color w:val="000000"/>
-              </w:rPr>
-              <w:t>.</w:t>
+            <w:r>
+              <w:rPr>
+                <w:rFonts w:ascii="Century Gothic" w:hAnsi="Century Gothic"/>
+                <w:snapToGrid w:val="0"/>
+                <w:color w:val="000000"/>
+              </w:rPr>
+              <w:t>Lab.</w:t>
             </w:r>
             <w:r>
               <w:rPr>
@@ -19297,23 +17565,13 @@
             </w:tcBorders>
           </w:tcPr>
           <w:p>
-            <w:proofErr w:type="spellStart"/>
-            <w:r>
-              <w:rPr>
-                <w:rFonts w:ascii="Century Gothic" w:hAnsi="Century Gothic"/>
-                <w:snapToGrid w:val="0"/>
-                <w:color w:val="000000"/>
-              </w:rPr>
-              <w:t>Lab</w:t>
-            </w:r>
-            <w:proofErr w:type="spellEnd"/>
-            <w:r>
-              <w:rPr>
-                <w:rFonts w:ascii="Century Gothic" w:hAnsi="Century Gothic"/>
-                <w:snapToGrid w:val="0"/>
-                <w:color w:val="000000"/>
-              </w:rPr>
-              <w:t>.</w:t>
+            <w:r>
+              <w:rPr>
+                <w:rFonts w:ascii="Century Gothic" w:hAnsi="Century Gothic"/>
+                <w:snapToGrid w:val="0"/>
+                <w:color w:val="000000"/>
+              </w:rPr>
+              <w:t>Lab.</w:t>
             </w:r>
             <w:r>
               <w:rPr>
@@ -19489,23 +17747,13 @@
             </w:tcBorders>
           </w:tcPr>
           <w:p>
-            <w:proofErr w:type="spellStart"/>
-            <w:r>
-              <w:rPr>
-                <w:rFonts w:ascii="Century Gothic" w:hAnsi="Century Gothic"/>
-                <w:snapToGrid w:val="0"/>
-                <w:color w:val="000000"/>
-              </w:rPr>
-              <w:t>Lab</w:t>
-            </w:r>
-            <w:proofErr w:type="spellEnd"/>
-            <w:r>
-              <w:rPr>
-                <w:rFonts w:ascii="Century Gothic" w:hAnsi="Century Gothic"/>
-                <w:snapToGrid w:val="0"/>
-                <w:color w:val="000000"/>
-              </w:rPr>
-              <w:t>.</w:t>
+            <w:r>
+              <w:rPr>
+                <w:rFonts w:ascii="Century Gothic" w:hAnsi="Century Gothic"/>
+                <w:snapToGrid w:val="0"/>
+                <w:color w:val="000000"/>
+              </w:rPr>
+              <w:t>Lab.</w:t>
             </w:r>
             <w:r>
               <w:rPr>
@@ -19681,23 +17929,13 @@
             </w:tcBorders>
           </w:tcPr>
           <w:p>
-            <w:proofErr w:type="spellStart"/>
-            <w:r>
-              <w:rPr>
-                <w:rFonts w:ascii="Century Gothic" w:hAnsi="Century Gothic"/>
-                <w:snapToGrid w:val="0"/>
-                <w:color w:val="000000"/>
-              </w:rPr>
-              <w:t>Lab</w:t>
-            </w:r>
-            <w:proofErr w:type="spellEnd"/>
-            <w:r>
-              <w:rPr>
-                <w:rFonts w:ascii="Century Gothic" w:hAnsi="Century Gothic"/>
-                <w:snapToGrid w:val="0"/>
-                <w:color w:val="000000"/>
-              </w:rPr>
-              <w:t>.</w:t>
+            <w:r>
+              <w:rPr>
+                <w:rFonts w:ascii="Century Gothic" w:hAnsi="Century Gothic"/>
+                <w:snapToGrid w:val="0"/>
+                <w:color w:val="000000"/>
+              </w:rPr>
+              <w:t>Lab.</w:t>
             </w:r>
             <w:r>
               <w:rPr>
@@ -19873,23 +18111,13 @@
             </w:tcBorders>
           </w:tcPr>
           <w:p>
-            <w:proofErr w:type="spellStart"/>
-            <w:r>
-              <w:rPr>
-                <w:rFonts w:ascii="Century Gothic" w:hAnsi="Century Gothic"/>
-                <w:snapToGrid w:val="0"/>
-                <w:color w:val="000000"/>
-              </w:rPr>
-              <w:t>Lab</w:t>
-            </w:r>
-            <w:proofErr w:type="spellEnd"/>
-            <w:r>
-              <w:rPr>
-                <w:rFonts w:ascii="Century Gothic" w:hAnsi="Century Gothic"/>
-                <w:snapToGrid w:val="0"/>
-                <w:color w:val="000000"/>
-              </w:rPr>
-              <w:t>.</w:t>
+            <w:r>
+              <w:rPr>
+                <w:rFonts w:ascii="Century Gothic" w:hAnsi="Century Gothic"/>
+                <w:snapToGrid w:val="0"/>
+                <w:color w:val="000000"/>
+              </w:rPr>
+              <w:t>Lab.</w:t>
             </w:r>
             <w:r>
               <w:rPr>
@@ -20065,23 +18293,13 @@
             </w:tcBorders>
           </w:tcPr>
           <w:p>
-            <w:proofErr w:type="spellStart"/>
-            <w:r>
-              <w:rPr>
-                <w:rFonts w:ascii="Century Gothic" w:hAnsi="Century Gothic"/>
-                <w:snapToGrid w:val="0"/>
-                <w:color w:val="000000"/>
-              </w:rPr>
-              <w:t>Lab</w:t>
-            </w:r>
-            <w:proofErr w:type="spellEnd"/>
-            <w:r>
-              <w:rPr>
-                <w:rFonts w:ascii="Century Gothic" w:hAnsi="Century Gothic"/>
-                <w:snapToGrid w:val="0"/>
-                <w:color w:val="000000"/>
-              </w:rPr>
-              <w:t>.</w:t>
+            <w:r>
+              <w:rPr>
+                <w:rFonts w:ascii="Century Gothic" w:hAnsi="Century Gothic"/>
+                <w:snapToGrid w:val="0"/>
+                <w:color w:val="000000"/>
+              </w:rPr>
+              <w:t>Lab.</w:t>
             </w:r>
             <w:r>
               <w:rPr>
@@ -20123,6 +18341,7 @@
                 <w:snapToGrid w:val="0"/>
                 <w:color w:val="000000"/>
               </w:rPr>
+              <w:lastRenderedPageBreak/>
               <w:t>124</w:t>
             </w:r>
           </w:p>
@@ -20257,23 +18476,13 @@
             </w:tcBorders>
           </w:tcPr>
           <w:p>
-            <w:proofErr w:type="spellStart"/>
-            <w:r>
-              <w:rPr>
-                <w:rFonts w:ascii="Century Gothic" w:hAnsi="Century Gothic"/>
-                <w:snapToGrid w:val="0"/>
-                <w:color w:val="000000"/>
-              </w:rPr>
-              <w:t>Lab</w:t>
-            </w:r>
-            <w:proofErr w:type="spellEnd"/>
-            <w:r>
-              <w:rPr>
-                <w:rFonts w:ascii="Century Gothic" w:hAnsi="Century Gothic"/>
-                <w:snapToGrid w:val="0"/>
-                <w:color w:val="000000"/>
-              </w:rPr>
-              <w:t>.</w:t>
+            <w:r>
+              <w:rPr>
+                <w:rFonts w:ascii="Century Gothic" w:hAnsi="Century Gothic"/>
+                <w:snapToGrid w:val="0"/>
+                <w:color w:val="000000"/>
+              </w:rPr>
+              <w:t>Lab.</w:t>
             </w:r>
             <w:r>
               <w:rPr>
@@ -20449,7 +18658,6 @@
             </w:tcBorders>
           </w:tcPr>
           <w:p>
-            <w:proofErr w:type="spellStart"/>
             <w:r>
               <w:rPr>
                 <w:rFonts w:ascii="Century Gothic" w:hAnsi="Century Gothic"/>
@@ -20458,7 +18666,6 @@
               </w:rPr>
               <w:t>Lab</w:t>
             </w:r>
-            <w:proofErr w:type="spellEnd"/>
             <w:r>
               <w:rPr>
                 <w:rFonts w:ascii="Century Gothic" w:hAnsi="Century Gothic"/>
@@ -20507,7 +18714,6 @@
                 <w:snapToGrid w:val="0"/>
                 <w:color w:val="000000"/>
               </w:rPr>
-              <w:lastRenderedPageBreak/>
               <w:t>126</w:t>
             </w:r>
           </w:p>
@@ -20642,23 +18848,13 @@
             </w:tcBorders>
           </w:tcPr>
           <w:p>
-            <w:proofErr w:type="spellStart"/>
-            <w:r>
-              <w:rPr>
-                <w:rFonts w:ascii="Century Gothic" w:hAnsi="Century Gothic"/>
-                <w:snapToGrid w:val="0"/>
-                <w:color w:val="000000"/>
-              </w:rPr>
-              <w:t>Lab</w:t>
-            </w:r>
-            <w:proofErr w:type="spellEnd"/>
-            <w:r>
-              <w:rPr>
-                <w:rFonts w:ascii="Century Gothic" w:hAnsi="Century Gothic"/>
-                <w:snapToGrid w:val="0"/>
-                <w:color w:val="000000"/>
-              </w:rPr>
-              <w:t>.</w:t>
+            <w:r>
+              <w:rPr>
+                <w:rFonts w:ascii="Century Gothic" w:hAnsi="Century Gothic"/>
+                <w:snapToGrid w:val="0"/>
+                <w:color w:val="000000"/>
+              </w:rPr>
+              <w:t>Lab.</w:t>
             </w:r>
             <w:r>
               <w:rPr>
@@ -20834,23 +19030,13 @@
             </w:tcBorders>
           </w:tcPr>
           <w:p>
-            <w:proofErr w:type="spellStart"/>
-            <w:r>
-              <w:rPr>
-                <w:rFonts w:ascii="Century Gothic" w:hAnsi="Century Gothic"/>
-                <w:snapToGrid w:val="0"/>
-                <w:color w:val="000000"/>
-              </w:rPr>
-              <w:t>Lab</w:t>
-            </w:r>
-            <w:proofErr w:type="spellEnd"/>
-            <w:r>
-              <w:rPr>
-                <w:rFonts w:ascii="Century Gothic" w:hAnsi="Century Gothic"/>
-                <w:snapToGrid w:val="0"/>
-                <w:color w:val="000000"/>
-              </w:rPr>
-              <w:t>.</w:t>
+            <w:r>
+              <w:rPr>
+                <w:rFonts w:ascii="Century Gothic" w:hAnsi="Century Gothic"/>
+                <w:snapToGrid w:val="0"/>
+                <w:color w:val="000000"/>
+              </w:rPr>
+              <w:t>Lab.</w:t>
             </w:r>
             <w:r>
               <w:rPr>
@@ -21026,23 +19212,13 @@
             </w:tcBorders>
           </w:tcPr>
           <w:p>
-            <w:proofErr w:type="spellStart"/>
-            <w:r>
-              <w:rPr>
-                <w:rFonts w:ascii="Century Gothic" w:hAnsi="Century Gothic"/>
-                <w:snapToGrid w:val="0"/>
-                <w:color w:val="000000"/>
-              </w:rPr>
-              <w:t>Lab</w:t>
-            </w:r>
-            <w:proofErr w:type="spellEnd"/>
-            <w:r>
-              <w:rPr>
-                <w:rFonts w:ascii="Century Gothic" w:hAnsi="Century Gothic"/>
-                <w:snapToGrid w:val="0"/>
-                <w:color w:val="000000"/>
-              </w:rPr>
-              <w:t>.</w:t>
+            <w:r>
+              <w:rPr>
+                <w:rFonts w:ascii="Century Gothic" w:hAnsi="Century Gothic"/>
+                <w:snapToGrid w:val="0"/>
+                <w:color w:val="000000"/>
+              </w:rPr>
+              <w:t>Lab.</w:t>
             </w:r>
             <w:r>
               <w:rPr>
@@ -21218,7 +19394,6 @@
             </w:tcBorders>
           </w:tcPr>
           <w:p>
-            <w:proofErr w:type="spellStart"/>
             <w:r>
               <w:rPr>
                 <w:rFonts w:ascii="Century Gothic" w:hAnsi="Century Gothic"/>
@@ -21227,7 +19402,6 @@
               </w:rPr>
               <w:t>Lab</w:t>
             </w:r>
-            <w:proofErr w:type="spellEnd"/>
             <w:r>
               <w:rPr>
                 <w:rFonts w:ascii="Century Gothic" w:hAnsi="Century Gothic"/>
@@ -21410,23 +19584,13 @@
             </w:tcBorders>
           </w:tcPr>
           <w:p>
-            <w:proofErr w:type="spellStart"/>
-            <w:r>
-              <w:rPr>
-                <w:rFonts w:ascii="Century Gothic" w:hAnsi="Century Gothic"/>
-                <w:snapToGrid w:val="0"/>
-                <w:color w:val="000000"/>
-              </w:rPr>
-              <w:t>Lab</w:t>
-            </w:r>
-            <w:proofErr w:type="spellEnd"/>
-            <w:r>
-              <w:rPr>
-                <w:rFonts w:ascii="Century Gothic" w:hAnsi="Century Gothic"/>
-                <w:snapToGrid w:val="0"/>
-                <w:color w:val="000000"/>
-              </w:rPr>
-              <w:t>.</w:t>
+            <w:r>
+              <w:rPr>
+                <w:rFonts w:ascii="Century Gothic" w:hAnsi="Century Gothic"/>
+                <w:snapToGrid w:val="0"/>
+                <w:color w:val="000000"/>
+              </w:rPr>
+              <w:t>Lab.</w:t>
             </w:r>
             <w:r>
               <w:rPr>
@@ -21602,23 +19766,13 @@
             </w:tcBorders>
           </w:tcPr>
           <w:p>
-            <w:proofErr w:type="spellStart"/>
-            <w:r>
-              <w:rPr>
-                <w:rFonts w:ascii="Century Gothic" w:hAnsi="Century Gothic"/>
-                <w:snapToGrid w:val="0"/>
-                <w:color w:val="000000"/>
-              </w:rPr>
-              <w:t>Lab</w:t>
-            </w:r>
-            <w:proofErr w:type="spellEnd"/>
-            <w:r>
-              <w:rPr>
-                <w:rFonts w:ascii="Century Gothic" w:hAnsi="Century Gothic"/>
-                <w:snapToGrid w:val="0"/>
-                <w:color w:val="000000"/>
-              </w:rPr>
-              <w:t>.</w:t>
+            <w:r>
+              <w:rPr>
+                <w:rFonts w:ascii="Century Gothic" w:hAnsi="Century Gothic"/>
+                <w:snapToGrid w:val="0"/>
+                <w:color w:val="000000"/>
+              </w:rPr>
+              <w:t>Lab.</w:t>
             </w:r>
             <w:r>
               <w:rPr>
@@ -21794,23 +19948,13 @@
             </w:tcBorders>
           </w:tcPr>
           <w:p>
-            <w:proofErr w:type="spellStart"/>
-            <w:r>
-              <w:rPr>
-                <w:rFonts w:ascii="Century Gothic" w:hAnsi="Century Gothic"/>
-                <w:snapToGrid w:val="0"/>
-                <w:color w:val="000000"/>
-              </w:rPr>
-              <w:t>Lab</w:t>
-            </w:r>
-            <w:proofErr w:type="spellEnd"/>
-            <w:r>
-              <w:rPr>
-                <w:rFonts w:ascii="Century Gothic" w:hAnsi="Century Gothic"/>
-                <w:snapToGrid w:val="0"/>
-                <w:color w:val="000000"/>
-              </w:rPr>
-              <w:t>.</w:t>
+            <w:r>
+              <w:rPr>
+                <w:rFonts w:ascii="Century Gothic" w:hAnsi="Century Gothic"/>
+                <w:snapToGrid w:val="0"/>
+                <w:color w:val="000000"/>
+              </w:rPr>
+              <w:t>Lab.</w:t>
             </w:r>
             <w:r>
               <w:rPr>
@@ -21986,23 +20130,13 @@
             </w:tcBorders>
           </w:tcPr>
           <w:p>
-            <w:proofErr w:type="spellStart"/>
-            <w:r>
-              <w:rPr>
-                <w:rFonts w:ascii="Century Gothic" w:hAnsi="Century Gothic"/>
-                <w:snapToGrid w:val="0"/>
-                <w:color w:val="000000"/>
-              </w:rPr>
-              <w:t>Lab</w:t>
-            </w:r>
-            <w:proofErr w:type="spellEnd"/>
-            <w:r>
-              <w:rPr>
-                <w:rFonts w:ascii="Century Gothic" w:hAnsi="Century Gothic"/>
-                <w:snapToGrid w:val="0"/>
-                <w:color w:val="000000"/>
-              </w:rPr>
-              <w:t>.</w:t>
+            <w:r>
+              <w:rPr>
+                <w:rFonts w:ascii="Century Gothic" w:hAnsi="Century Gothic"/>
+                <w:snapToGrid w:val="0"/>
+                <w:color w:val="000000"/>
+              </w:rPr>
+              <w:t>Lab.</w:t>
             </w:r>
             <w:r>
               <w:rPr>
@@ -22178,23 +20312,13 @@
             </w:tcBorders>
           </w:tcPr>
           <w:p>
-            <w:proofErr w:type="spellStart"/>
-            <w:r>
-              <w:rPr>
-                <w:rFonts w:ascii="Century Gothic" w:hAnsi="Century Gothic"/>
-                <w:snapToGrid w:val="0"/>
-                <w:color w:val="000000"/>
-              </w:rPr>
-              <w:t>Lab</w:t>
-            </w:r>
-            <w:proofErr w:type="spellEnd"/>
-            <w:r>
-              <w:rPr>
-                <w:rFonts w:ascii="Century Gothic" w:hAnsi="Century Gothic"/>
-                <w:snapToGrid w:val="0"/>
-                <w:color w:val="000000"/>
-              </w:rPr>
-              <w:t>.</w:t>
+            <w:r>
+              <w:rPr>
+                <w:rFonts w:ascii="Century Gothic" w:hAnsi="Century Gothic"/>
+                <w:snapToGrid w:val="0"/>
+                <w:color w:val="000000"/>
+              </w:rPr>
+              <w:t>Lab.</w:t>
             </w:r>
             <w:r>
               <w:rPr>
@@ -22370,23 +20494,13 @@
             </w:tcBorders>
           </w:tcPr>
           <w:p>
-            <w:proofErr w:type="spellStart"/>
-            <w:r>
-              <w:rPr>
-                <w:rFonts w:ascii="Century Gothic" w:hAnsi="Century Gothic"/>
-                <w:snapToGrid w:val="0"/>
-                <w:color w:val="000000"/>
-              </w:rPr>
-              <w:t>Lab</w:t>
-            </w:r>
-            <w:proofErr w:type="spellEnd"/>
-            <w:r>
-              <w:rPr>
-                <w:rFonts w:ascii="Century Gothic" w:hAnsi="Century Gothic"/>
-                <w:snapToGrid w:val="0"/>
-                <w:color w:val="000000"/>
-              </w:rPr>
-              <w:t>.</w:t>
+            <w:r>
+              <w:rPr>
+                <w:rFonts w:ascii="Century Gothic" w:hAnsi="Century Gothic"/>
+                <w:snapToGrid w:val="0"/>
+                <w:color w:val="000000"/>
+              </w:rPr>
+              <w:t>Lab.</w:t>
             </w:r>
             <w:r>
               <w:rPr>
@@ -22562,23 +20676,13 @@
             </w:tcBorders>
           </w:tcPr>
           <w:p>
-            <w:proofErr w:type="spellStart"/>
-            <w:r>
-              <w:rPr>
-                <w:rFonts w:ascii="Century Gothic" w:hAnsi="Century Gothic"/>
-                <w:snapToGrid w:val="0"/>
-                <w:color w:val="000000"/>
-              </w:rPr>
-              <w:t>Lab</w:t>
-            </w:r>
-            <w:proofErr w:type="spellEnd"/>
-            <w:r>
-              <w:rPr>
-                <w:rFonts w:ascii="Century Gothic" w:hAnsi="Century Gothic"/>
-                <w:snapToGrid w:val="0"/>
-                <w:color w:val="000000"/>
-              </w:rPr>
-              <w:t>.</w:t>
+            <w:r>
+              <w:rPr>
+                <w:rFonts w:ascii="Century Gothic" w:hAnsi="Century Gothic"/>
+                <w:snapToGrid w:val="0"/>
+                <w:color w:val="000000"/>
+              </w:rPr>
+              <w:t>Lab.</w:t>
             </w:r>
             <w:r>
               <w:rPr>
@@ -22754,7 +20858,6 @@
             </w:tcBorders>
           </w:tcPr>
           <w:p>
-            <w:proofErr w:type="spellStart"/>
             <w:r>
               <w:rPr>
                 <w:rFonts w:ascii="Century Gothic" w:hAnsi="Century Gothic"/>
@@ -22763,7 +20866,6 @@
               </w:rPr>
               <w:t>Lab</w:t>
             </w:r>
-            <w:proofErr w:type="spellEnd"/>
             <w:r>
               <w:rPr>
                 <w:rFonts w:ascii="Century Gothic" w:hAnsi="Century Gothic"/>
@@ -22946,23 +21048,13 @@
             </w:tcBorders>
           </w:tcPr>
           <w:p>
-            <w:proofErr w:type="spellStart"/>
-            <w:r>
-              <w:rPr>
-                <w:rFonts w:ascii="Century Gothic" w:hAnsi="Century Gothic"/>
-                <w:snapToGrid w:val="0"/>
-                <w:color w:val="000000"/>
-              </w:rPr>
-              <w:t>Lab</w:t>
-            </w:r>
-            <w:proofErr w:type="spellEnd"/>
-            <w:r>
-              <w:rPr>
-                <w:rFonts w:ascii="Century Gothic" w:hAnsi="Century Gothic"/>
-                <w:snapToGrid w:val="0"/>
-                <w:color w:val="000000"/>
-              </w:rPr>
-              <w:t>.</w:t>
+            <w:r>
+              <w:rPr>
+                <w:rFonts w:ascii="Century Gothic" w:hAnsi="Century Gothic"/>
+                <w:snapToGrid w:val="0"/>
+                <w:color w:val="000000"/>
+              </w:rPr>
+              <w:t>Lab.</w:t>
             </w:r>
             <w:r>
               <w:rPr>
@@ -23138,23 +21230,13 @@
             </w:tcBorders>
           </w:tcPr>
           <w:p>
-            <w:proofErr w:type="spellStart"/>
-            <w:r>
-              <w:rPr>
-                <w:rFonts w:ascii="Century Gothic" w:hAnsi="Century Gothic"/>
-                <w:snapToGrid w:val="0"/>
-                <w:color w:val="000000"/>
-              </w:rPr>
-              <w:t>Lab</w:t>
-            </w:r>
-            <w:proofErr w:type="spellEnd"/>
-            <w:r>
-              <w:rPr>
-                <w:rFonts w:ascii="Century Gothic" w:hAnsi="Century Gothic"/>
-                <w:snapToGrid w:val="0"/>
-                <w:color w:val="000000"/>
-              </w:rPr>
-              <w:t>.</w:t>
+            <w:r>
+              <w:rPr>
+                <w:rFonts w:ascii="Century Gothic" w:hAnsi="Century Gothic"/>
+                <w:snapToGrid w:val="0"/>
+                <w:color w:val="000000"/>
+              </w:rPr>
+              <w:t>Lab.</w:t>
             </w:r>
             <w:r>
               <w:rPr>
@@ -23330,23 +21412,13 @@
             </w:tcBorders>
           </w:tcPr>
           <w:p>
-            <w:proofErr w:type="spellStart"/>
-            <w:r>
-              <w:rPr>
-                <w:rFonts w:ascii="Century Gothic" w:hAnsi="Century Gothic"/>
-                <w:snapToGrid w:val="0"/>
-                <w:color w:val="000000"/>
-              </w:rPr>
-              <w:t>Lab</w:t>
-            </w:r>
-            <w:proofErr w:type="spellEnd"/>
-            <w:r>
-              <w:rPr>
-                <w:rFonts w:ascii="Century Gothic" w:hAnsi="Century Gothic"/>
-                <w:snapToGrid w:val="0"/>
-                <w:color w:val="000000"/>
-              </w:rPr>
-              <w:t>.</w:t>
+            <w:r>
+              <w:rPr>
+                <w:rFonts w:ascii="Century Gothic" w:hAnsi="Century Gothic"/>
+                <w:snapToGrid w:val="0"/>
+                <w:color w:val="000000"/>
+              </w:rPr>
+              <w:t>Lab.</w:t>
             </w:r>
             <w:r>
               <w:rPr>
@@ -23522,23 +21594,13 @@
             </w:tcBorders>
           </w:tcPr>
           <w:p>
-            <w:proofErr w:type="spellStart"/>
-            <w:r>
-              <w:rPr>
-                <w:rFonts w:ascii="Century Gothic" w:hAnsi="Century Gothic"/>
-                <w:snapToGrid w:val="0"/>
-                <w:color w:val="000000"/>
-              </w:rPr>
-              <w:t>Lab</w:t>
-            </w:r>
-            <w:proofErr w:type="spellEnd"/>
-            <w:r>
-              <w:rPr>
-                <w:rFonts w:ascii="Century Gothic" w:hAnsi="Century Gothic"/>
-                <w:snapToGrid w:val="0"/>
-                <w:color w:val="000000"/>
-              </w:rPr>
-              <w:t>.</w:t>
+            <w:r>
+              <w:rPr>
+                <w:rFonts w:ascii="Century Gothic" w:hAnsi="Century Gothic"/>
+                <w:snapToGrid w:val="0"/>
+                <w:color w:val="000000"/>
+              </w:rPr>
+              <w:t>Lab.</w:t>
             </w:r>
             <w:r>
               <w:rPr>
@@ -23636,7 +21698,7 @@
         <w:left w:w="70" w:type="dxa"/>
         <w:right w:w="70" w:type="dxa"/>
       </w:tblCellMar>
-      <w:tblLook w:val="00BF" w:firstRow="1" w:lastRow="0" w:firstColumn="1" w:lastColumn="0" w:noHBand="0" w:noVBand="0"/>
+      <w:tblLook w:val="00A0" w:firstRow="1" w:lastRow="0" w:firstColumn="1" w:lastColumn="0" w:noHBand="0" w:noVBand="0"/>
     </w:tblPr>
     <w:tblGrid>
       <w:gridCol w:w="1242"/>
@@ -26684,7 +24746,7 @@
 </file>
 
 <file path=customXml/itemProps1.xml><?xml version="1.0" encoding="utf-8"?>
-<ds:datastoreItem xmlns:ds="http://schemas.openxmlformats.org/officeDocument/2006/customXml" ds:itemID="{11EFF3E1-77F4-402B-823A-04E663BE3962}">
+<ds:datastoreItem xmlns:ds="http://schemas.openxmlformats.org/officeDocument/2006/customXml" ds:itemID="{5F5F9A8F-17A3-47B6-A8A3-5622E735FCCE}">
   <ds:schemaRefs>
     <ds:schemaRef ds:uri="http://schemas.openxmlformats.org/officeDocument/2006/bibliography"/>
   </ds:schemaRefs>

</xml_diff>